<commit_message>
Manual de Utilizador Actualizado! Falta colocar imagem de estatisticas
</commit_message>
<xml_diff>
--- a/Manual de Utilizador.docx
+++ b/Manual de Utilizador.docx
@@ -180,13 +180,8 @@
         <w:t>Cédric</w:t>
       </w:r>
       <w:r>
-        <w:t xml:space="preserve"> </w:t>
-      </w:r>
-      <w:proofErr w:type="spellStart"/>
-      <w:r>
-        <w:t>Grueau</w:t>
-      </w:r>
-      <w:proofErr w:type="spellEnd"/>
+        <w:t xml:space="preserve"> Grueau</w:t>
+      </w:r>
     </w:p>
     <w:p/>
     <w:p>
@@ -237,8 +232,6 @@
       <w:pPr>
         <w:pStyle w:val="Cabealho1"/>
       </w:pPr>
-      <w:bookmarkStart w:id="0" w:name="_GoBack"/>
-      <w:bookmarkEnd w:id="0"/>
     </w:p>
     <w:sdt>
       <w:sdtPr>
@@ -291,7 +284,7 @@
           <w:r>
             <w:fldChar w:fldCharType="separate"/>
           </w:r>
-          <w:hyperlink w:anchor="_Toc469241597" w:history="1">
+          <w:hyperlink w:anchor="_Toc469401548" w:history="1">
             <w:r>
               <w:rPr>
                 <w:rStyle w:val="Hiperligao"/>
@@ -318,7 +311,7 @@
                 <w:noProof/>
                 <w:webHidden/>
               </w:rPr>
-              <w:instrText xml:space="preserve"> PAGEREF _Toc469241597 \h </w:instrText>
+              <w:instrText xml:space="preserve"> PAGEREF _Toc469401548 \h </w:instrText>
             </w:r>
             <w:r>
               <w:rPr>
@@ -362,7 +355,7 @@
               <w:lang w:eastAsia="pt-PT"/>
             </w:rPr>
           </w:pPr>
-          <w:hyperlink w:anchor="_Toc469241598" w:history="1">
+          <w:hyperlink w:anchor="_Toc469401549" w:history="1">
             <w:r>
               <w:rPr>
                 <w:rStyle w:val="Hiperligao"/>
@@ -389,7 +382,7 @@
                 <w:noProof/>
                 <w:webHidden/>
               </w:rPr>
-              <w:instrText xml:space="preserve"> PAGEREF _Toc469241598 \h </w:instrText>
+              <w:instrText xml:space="preserve"> PAGEREF _Toc469401549 \h </w:instrText>
             </w:r>
             <w:r>
               <w:rPr>
@@ -433,7 +426,7 @@
               <w:lang w:eastAsia="pt-PT"/>
             </w:rPr>
           </w:pPr>
-          <w:hyperlink w:anchor="_Toc469241599" w:history="1">
+          <w:hyperlink w:anchor="_Toc469401550" w:history="1">
             <w:r>
               <w:rPr>
                 <w:rStyle w:val="Hiperligao"/>
@@ -460,7 +453,7 @@
                 <w:noProof/>
                 <w:webHidden/>
               </w:rPr>
-              <w:instrText xml:space="preserve"> PAGEREF _Toc469241599 \h </w:instrText>
+              <w:instrText xml:space="preserve"> PAGEREF _Toc469401550 \h </w:instrText>
             </w:r>
             <w:r>
               <w:rPr>
@@ -504,7 +497,7 @@
               <w:lang w:eastAsia="pt-PT"/>
             </w:rPr>
           </w:pPr>
-          <w:hyperlink w:anchor="_Toc469241600" w:history="1">
+          <w:hyperlink w:anchor="_Toc469401551" w:history="1">
             <w:r>
               <w:rPr>
                 <w:rStyle w:val="Hiperligao"/>
@@ -531,7 +524,7 @@
                 <w:noProof/>
                 <w:webHidden/>
               </w:rPr>
-              <w:instrText xml:space="preserve"> PAGEREF _Toc469241600 \h </w:instrText>
+              <w:instrText xml:space="preserve"> PAGEREF _Toc469401551 \h </w:instrText>
             </w:r>
             <w:r>
               <w:rPr>
@@ -575,7 +568,7 @@
               <w:lang w:eastAsia="pt-PT"/>
             </w:rPr>
           </w:pPr>
-          <w:hyperlink w:anchor="_Toc469241601" w:history="1">
+          <w:hyperlink w:anchor="_Toc469401552" w:history="1">
             <w:r>
               <w:rPr>
                 <w:rStyle w:val="Hiperligao"/>
@@ -602,7 +595,7 @@
                 <w:noProof/>
                 <w:webHidden/>
               </w:rPr>
-              <w:instrText xml:space="preserve"> PAGEREF _Toc469241601 \h </w:instrText>
+              <w:instrText xml:space="preserve"> PAGEREF _Toc469401552 \h </w:instrText>
             </w:r>
             <w:r>
               <w:rPr>
@@ -622,7 +615,7 @@
                 <w:noProof/>
                 <w:webHidden/>
               </w:rPr>
-              <w:t>3</w:t>
+              <w:t>4</w:t>
             </w:r>
             <w:r>
               <w:rPr>
@@ -646,7 +639,7 @@
               <w:lang w:eastAsia="pt-PT"/>
             </w:rPr>
           </w:pPr>
-          <w:hyperlink w:anchor="_Toc469241602" w:history="1">
+          <w:hyperlink w:anchor="_Toc469401553" w:history="1">
             <w:r>
               <w:rPr>
                 <w:rStyle w:val="Hiperligao"/>
@@ -673,7 +666,7 @@
                 <w:noProof/>
                 <w:webHidden/>
               </w:rPr>
-              <w:instrText xml:space="preserve"> PAGEREF _Toc469241602 \h </w:instrText>
+              <w:instrText xml:space="preserve"> PAGEREF _Toc469401553 \h </w:instrText>
             </w:r>
             <w:r>
               <w:rPr>
@@ -717,7 +710,7 @@
               <w:lang w:eastAsia="pt-PT"/>
             </w:rPr>
           </w:pPr>
-          <w:hyperlink w:anchor="_Toc469241603" w:history="1">
+          <w:hyperlink w:anchor="_Toc469401554" w:history="1">
             <w:r>
               <w:rPr>
                 <w:rStyle w:val="Hiperligao"/>
@@ -744,7 +737,7 @@
                 <w:noProof/>
                 <w:webHidden/>
               </w:rPr>
-              <w:instrText xml:space="preserve"> PAGEREF _Toc469241603 \h </w:instrText>
+              <w:instrText xml:space="preserve"> PAGEREF _Toc469401554 \h </w:instrText>
             </w:r>
             <w:r>
               <w:rPr>
@@ -788,7 +781,7 @@
               <w:lang w:eastAsia="pt-PT"/>
             </w:rPr>
           </w:pPr>
-          <w:hyperlink w:anchor="_Toc469241604" w:history="1">
+          <w:hyperlink w:anchor="_Toc469401555" w:history="1">
             <w:r>
               <w:rPr>
                 <w:rStyle w:val="Hiperligao"/>
@@ -815,7 +808,7 @@
                 <w:noProof/>
                 <w:webHidden/>
               </w:rPr>
-              <w:instrText xml:space="preserve"> PAGEREF _Toc469241604 \h </w:instrText>
+              <w:instrText xml:space="preserve"> PAGEREF _Toc469401555 \h </w:instrText>
             </w:r>
             <w:r>
               <w:rPr>
@@ -835,7 +828,7 @@
                 <w:noProof/>
                 <w:webHidden/>
               </w:rPr>
-              <w:t>7</w:t>
+              <w:t>8</w:t>
             </w:r>
             <w:r>
               <w:rPr>
@@ -874,12 +867,12 @@
       <w:pPr>
         <w:pStyle w:val="Cabealho1"/>
       </w:pPr>
-      <w:bookmarkStart w:id="1" w:name="_Toc469241597"/>
+      <w:bookmarkStart w:id="0" w:name="_Toc469401548"/>
       <w:r>
         <w:lastRenderedPageBreak/>
         <w:t>Sumário Executivo</w:t>
       </w:r>
-      <w:bookmarkEnd w:id="1"/>
+      <w:bookmarkEnd w:id="0"/>
     </w:p>
     <w:p>
       <w:pPr>
@@ -945,17 +938,53 @@
         <w:rPr>
           <w:rFonts w:cstheme="minorHAnsi"/>
         </w:rPr>
-        <w:t xml:space="preserve">Uma vez visto todo o manual, o utilizador deverá ser capaz executar a aplicação e poderá visualizar as estatísticas referentes ao jogo. </w:t>
+        <w:t>Uma vez visto todo o manual, o utilizador deverá ser capaz executar a aplicação e poderá visualizar as e</w:t>
+      </w:r>
+      <w:r>
+        <w:rPr>
+          <w:rFonts w:cstheme="minorHAnsi"/>
+        </w:rPr>
+        <w:t>statísticas referentes ao jogo.</w:t>
       </w:r>
     </w:p>
     <w:p>
       <w:pPr>
         <w:pStyle w:val="Cabealho1"/>
       </w:pPr>
-      <w:bookmarkStart w:id="2" w:name="_Toc469241598"/>
+      <w:bookmarkStart w:id="1" w:name="_Toc469401549"/>
       <w:r>
         <w:t>Introdução</w:t>
       </w:r>
+      <w:bookmarkEnd w:id="1"/>
+    </w:p>
+    <w:p>
+      <w:pPr>
+        <w:rPr>
+          <w:rFonts w:cstheme="minorHAnsi"/>
+        </w:rPr>
+      </w:pPr>
+      <w:r>
+        <w:rPr>
+          <w:rFonts w:cstheme="minorHAnsi"/>
+        </w:rPr>
+        <w:t>Este programa visa conceder ao utilizador a hipótese de jogar o puzzle dos pontos e das caixas com o objetivo de conseguir fechar o maior número de caixas através do acréscimo de arcos, entre dois pontos adjacentes tanto na horizontal como vertical, a partir de uma configuração iniciar do tabuleiro.</w:t>
+      </w:r>
+      <w:r>
+        <w:rPr>
+          <w:rFonts w:cstheme="minorHAnsi"/>
+        </w:rPr>
+        <w:t xml:space="preserve"> </w:t>
+      </w:r>
+    </w:p>
+    <w:p/>
+    <w:p>
+      <w:pPr>
+        <w:pStyle w:val="Cabealho2"/>
+      </w:pPr>
+      <w:bookmarkStart w:id="2" w:name="_Toc469401550"/>
+      <w:r>
+        <w:t>Descrição geral de funcionamento</w:t>
+      </w:r>
       <w:bookmarkEnd w:id="2"/>
     </w:p>
     <w:p>
@@ -968,41 +997,19 @@
         <w:rPr>
           <w:rFonts w:cstheme="minorHAnsi"/>
         </w:rPr>
-        <w:t>Este programa visa conceder ao utilizador a hipótese de jogar o puzzle dos pontos e das caixas com o objetivo de conseguir fechar o maior número de caixas através do acréscimo de arcos, entre dois pontos adjacentes tanto na horizontal como vertical, a partir de uma configuração iniciar do tabuleiro.</w:t>
-      </w:r>
-      <w:r>
-        <w:rPr>
-          <w:rFonts w:cstheme="minorHAnsi"/>
-        </w:rPr>
-        <w:t xml:space="preserve"> </w:t>
-      </w:r>
-    </w:p>
-    <w:p/>
-    <w:p>
-      <w:pPr>
-        <w:pStyle w:val="Cabealho2"/>
-      </w:pPr>
-      <w:bookmarkStart w:id="3" w:name="_Toc469241599"/>
-      <w:r>
-        <w:t>Descrição geral de funcionamento</w:t>
-      </w:r>
-      <w:bookmarkEnd w:id="3"/>
-    </w:p>
-    <w:p>
-      <w:pPr>
-        <w:rPr>
-          <w:rFonts w:cstheme="minorHAnsi"/>
-        </w:rPr>
-      </w:pPr>
-      <w:r>
-        <w:rPr>
-          <w:rFonts w:cstheme="minorHAnsi"/>
-        </w:rPr>
         <w:t>O puzzle e constituído por um tabuleiro de n * m caixas, onde n é o numero de arcos verticais e m o número de arcos horizontais. Cada caixa está delimitada por 4 pontos, (n+1)*(m+1) pontos e [(n+1)*m) + (n* (m+1)] arcos.</w:t>
       </w:r>
     </w:p>
     <w:p>
-      <w:r>
+      <w:pPr>
+        <w:rPr>
+          <w:rFonts w:cstheme="minorHAnsi"/>
+        </w:rPr>
+      </w:pPr>
+      <w:r>
+        <w:rPr>
+          <w:rFonts w:cstheme="minorHAnsi"/>
+        </w:rPr>
         <w:t>O jogo possui as seguintes componentes.</w:t>
       </w:r>
     </w:p>
@@ -1046,10 +1053,299 @@
         <mc:AlternateContent>
           <mc:Choice Requires="wps">
             <w:drawing>
-              <wp:anchor distT="0" distB="0" distL="114300" distR="114300" simplePos="0" relativeHeight="251661567" behindDoc="0" locked="0" layoutInCell="1" allowOverlap="1" wp14:anchorId="7269BFA9" wp14:editId="5DEA9A0C">
+              <wp:anchor distT="0" distB="0" distL="114300" distR="114300" simplePos="0" relativeHeight="251663360" behindDoc="0" locked="0" layoutInCell="1" allowOverlap="1" wp14:anchorId="2A7ECB1E" wp14:editId="327192E9">
                 <wp:simplePos x="0" y="0"/>
                 <wp:positionH relativeFrom="column">
-                  <wp:posOffset>32385</wp:posOffset>
+                  <wp:posOffset>2210384</wp:posOffset>
+                </wp:positionH>
+                <wp:positionV relativeFrom="paragraph">
+                  <wp:posOffset>767130</wp:posOffset>
+                </wp:positionV>
+                <wp:extent cx="755650" cy="0"/>
+                <wp:effectExtent l="0" t="76200" r="25400" b="95250"/>
+                <wp:wrapNone/>
+                <wp:docPr id="22" name="Conexão reta unidirecional 22"/>
+                <wp:cNvGraphicFramePr/>
+                <a:graphic xmlns:a="http://schemas.openxmlformats.org/drawingml/2006/main">
+                  <a:graphicData uri="http://schemas.microsoft.com/office/word/2010/wordprocessingShape">
+                    <wps:wsp>
+                      <wps:cNvCnPr/>
+                      <wps:spPr>
+                        <a:xfrm>
+                          <a:off x="0" y="0"/>
+                          <a:ext cx="755650" cy="0"/>
+                        </a:xfrm>
+                        <a:prstGeom prst="straightConnector1">
+                          <a:avLst/>
+                        </a:prstGeom>
+                        <a:ln>
+                          <a:tailEnd type="triangle"/>
+                        </a:ln>
+                      </wps:spPr>
+                      <wps:style>
+                        <a:lnRef idx="1">
+                          <a:schemeClr val="accent1"/>
+                        </a:lnRef>
+                        <a:fillRef idx="0">
+                          <a:schemeClr val="accent1"/>
+                        </a:fillRef>
+                        <a:effectRef idx="0">
+                          <a:schemeClr val="accent1"/>
+                        </a:effectRef>
+                        <a:fontRef idx="minor">
+                          <a:schemeClr val="tx1"/>
+                        </a:fontRef>
+                      </wps:style>
+                      <wps:bodyPr/>
+                    </wps:wsp>
+                  </a:graphicData>
+                </a:graphic>
+                <wp14:sizeRelH relativeFrom="margin">
+                  <wp14:pctWidth>0</wp14:pctWidth>
+                </wp14:sizeRelH>
+              </wp:anchor>
+            </w:drawing>
+          </mc:Choice>
+          <mc:Fallback>
+            <w:pict>
+              <v:shapetype w14:anchorId="047966F8" id="_x0000_t32" coordsize="21600,21600" o:spt="32" o:oned="t" path="m,l21600,21600e" filled="f">
+                <v:path arrowok="t" fillok="f" o:connecttype="none"/>
+                <o:lock v:ext="edit" shapetype="t"/>
+              </v:shapetype>
+              <v:shape id="Conexão reta unidirecional 22" o:spid="_x0000_s1026" type="#_x0000_t32" style="position:absolute;margin-left:174.05pt;margin-top:60.4pt;width:59.5pt;height:0;z-index:251663360;visibility:visible;mso-wrap-style:square;mso-width-percent:0;mso-wrap-distance-left:9pt;mso-wrap-distance-top:0;mso-wrap-distance-right:9pt;mso-wrap-distance-bottom:0;mso-position-horizontal:absolute;mso-position-horizontal-relative:text;mso-position-vertical:absolute;mso-position-vertical-relative:text;mso-width-percent:0;mso-width-relative:margin" o:gfxdata="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" strokecolor="#5b9bd5 [3204]" strokeweight=".5pt">
+                <v:stroke endarrow="block" joinstyle="miter"/>
+              </v:shape>
+            </w:pict>
+          </mc:Fallback>
+        </mc:AlternateContent>
+      </w:r>
+      <w:r>
+        <w:rPr>
+          <w:noProof/>
+          <w:lang w:eastAsia="pt-PT"/>
+        </w:rPr>
+        <w:drawing>
+          <wp:anchor distT="0" distB="0" distL="114300" distR="114300" simplePos="0" relativeHeight="251661823" behindDoc="0" locked="0" layoutInCell="1" allowOverlap="1" wp14:anchorId="0C24AEAE" wp14:editId="12BF4A83">
+            <wp:simplePos x="0" y="0"/>
+            <wp:positionH relativeFrom="column">
+              <wp:posOffset>287655</wp:posOffset>
+            </wp:positionH>
+            <wp:positionV relativeFrom="paragraph">
+              <wp:posOffset>288290</wp:posOffset>
+            </wp:positionV>
+            <wp:extent cx="947420" cy="943610"/>
+            <wp:effectExtent l="0" t="0" r="5080" b="8890"/>
+            <wp:wrapSquare wrapText="bothSides"/>
+            <wp:docPr id="18" name="Imagem 18"/>
+            <wp:cNvGraphicFramePr>
+              <a:graphicFrameLocks xmlns:a="http://schemas.openxmlformats.org/drawingml/2006/main" noChangeAspect="1"/>
+            </wp:cNvGraphicFramePr>
+            <a:graphic xmlns:a="http://schemas.openxmlformats.org/drawingml/2006/main">
+              <a:graphicData uri="http://schemas.openxmlformats.org/drawingml/2006/picture">
+                <pic:pic xmlns:pic="http://schemas.openxmlformats.org/drawingml/2006/picture">
+                  <pic:nvPicPr>
+                    <pic:cNvPr id="0" name="Picture 13"/>
+                    <pic:cNvPicPr>
+                      <a:picLocks noChangeAspect="1" noChangeArrowheads="1"/>
+                    </pic:cNvPicPr>
+                  </pic:nvPicPr>
+                  <pic:blipFill>
+                    <a:blip r:embed="rId10" cstate="print">
+                      <a:extLst>
+                        <a:ext uri="{28A0092B-C50C-407E-A947-70E740481C1C}">
+                          <a14:useLocalDpi xmlns:a14="http://schemas.microsoft.com/office/drawing/2010/main" val="0"/>
+                        </a:ext>
+                      </a:extLst>
+                    </a:blip>
+                    <a:srcRect/>
+                    <a:stretch>
+                      <a:fillRect/>
+                    </a:stretch>
+                  </pic:blipFill>
+                  <pic:spPr bwMode="auto">
+                    <a:xfrm>
+                      <a:off x="0" y="0"/>
+                      <a:ext cx="947420" cy="943610"/>
+                    </a:xfrm>
+                    <a:prstGeom prst="rect">
+                      <a:avLst/>
+                    </a:prstGeom>
+                    <a:noFill/>
+                    <a:ln>
+                      <a:noFill/>
+                    </a:ln>
+                  </pic:spPr>
+                </pic:pic>
+              </a:graphicData>
+            </a:graphic>
+            <wp14:sizeRelH relativeFrom="margin">
+              <wp14:pctWidth>0</wp14:pctWidth>
+            </wp14:sizeRelH>
+            <wp14:sizeRelV relativeFrom="margin">
+              <wp14:pctHeight>0</wp14:pctHeight>
+            </wp14:sizeRelV>
+          </wp:anchor>
+        </w:drawing>
+      </w:r>
+      <w:r>
+        <w:rPr>
+          <w:noProof/>
+          <w:lang w:eastAsia="pt-PT"/>
+        </w:rPr>
+        <mc:AlternateContent>
+          <mc:Choice Requires="wps">
+            <w:drawing>
+              <wp:anchor distT="0" distB="0" distL="114300" distR="114300" simplePos="0" relativeHeight="251665408" behindDoc="0" locked="0" layoutInCell="1" allowOverlap="1" wp14:anchorId="2F62E45F" wp14:editId="5DE7CBF5">
+                <wp:simplePos x="0" y="0"/>
+                <wp:positionH relativeFrom="column">
+                  <wp:posOffset>222250</wp:posOffset>
+                </wp:positionH>
+                <wp:positionV relativeFrom="paragraph">
+                  <wp:posOffset>1352550</wp:posOffset>
+                </wp:positionV>
+                <wp:extent cx="4848225" cy="635"/>
+                <wp:effectExtent l="0" t="0" r="9525" b="18415"/>
+                <wp:wrapSquare wrapText="bothSides"/>
+                <wp:docPr id="20" name="Caixa de texto 20"/>
+                <wp:cNvGraphicFramePr/>
+                <a:graphic xmlns:a="http://schemas.openxmlformats.org/drawingml/2006/main">
+                  <a:graphicData uri="http://schemas.microsoft.com/office/word/2010/wordprocessingShape">
+                    <wps:wsp>
+                      <wps:cNvSpPr txBox="1"/>
+                      <wps:spPr>
+                        <a:xfrm>
+                          <a:off x="0" y="0"/>
+                          <a:ext cx="4848225" cy="635"/>
+                        </a:xfrm>
+                        <a:prstGeom prst="rect">
+                          <a:avLst/>
+                        </a:prstGeom>
+                        <a:solidFill>
+                          <a:prstClr val="white"/>
+                        </a:solidFill>
+                        <a:ln>
+                          <a:noFill/>
+                        </a:ln>
+                      </wps:spPr>
+                      <wps:txbx>
+                        <w:txbxContent>
+                          <w:p>
+                            <w:pPr>
+                              <w:pStyle w:val="Legenda"/>
+                              <w:rPr>
+                                <w:noProof/>
+                              </w:rPr>
+                            </w:pPr>
+                            <w:bookmarkStart w:id="3" w:name="_Ref469401803"/>
+                            <w:r>
+                              <w:t xml:space="preserve">Figura </w:t>
+                            </w:r>
+                            <w:r>
+                              <w:fldChar w:fldCharType="begin"/>
+                            </w:r>
+                            <w:r>
+                              <w:instrText xml:space="preserve"> SEQ Figura \* ARABIC </w:instrText>
+                            </w:r>
+                            <w:r>
+                              <w:fldChar w:fldCharType="separate"/>
+                            </w:r>
+                            <w:r>
+                              <w:rPr>
+                                <w:noProof/>
+                              </w:rPr>
+                              <w:t>1</w:t>
+                            </w:r>
+                            <w:r>
+                              <w:rPr>
+                                <w:noProof/>
+                              </w:rPr>
+                              <w:fldChar w:fldCharType="end"/>
+                            </w:r>
+                            <w:r>
+                              <w:t xml:space="preserve"> Exemplo do jogo</w:t>
+                            </w:r>
+                            <w:bookmarkEnd w:id="3"/>
+                          </w:p>
+                        </w:txbxContent>
+                      </wps:txbx>
+                      <wps:bodyPr rot="0" spcFirstLastPara="0" vertOverflow="overflow" horzOverflow="overflow" vert="horz" wrap="square" lIns="0" tIns="0" rIns="0" bIns="0" numCol="1" spcCol="0" rtlCol="0" fromWordArt="0" anchor="t" anchorCtr="0" forceAA="0" compatLnSpc="1">
+                        <a:prstTxWarp prst="textNoShape">
+                          <a:avLst/>
+                        </a:prstTxWarp>
+                        <a:spAutoFit/>
+                      </wps:bodyPr>
+                    </wps:wsp>
+                  </a:graphicData>
+                </a:graphic>
+              </wp:anchor>
+            </w:drawing>
+          </mc:Choice>
+          <mc:Fallback>
+            <w:pict>
+              <v:shapetype w14:anchorId="2F62E45F" id="_x0000_t202" coordsize="21600,21600" o:spt="202" path="m,l,21600r21600,l21600,xe">
+                <v:stroke joinstyle="miter"/>
+                <v:path gradientshapeok="t" o:connecttype="rect"/>
+              </v:shapetype>
+              <v:shape id="Caixa de texto 20" o:spid="_x0000_s1026" type="#_x0000_t202" style="position:absolute;left:0;text-align:left;margin-left:17.5pt;margin-top:106.5pt;width:381.75pt;height:.05pt;z-index:251665408;visibility:visible;mso-wrap-style:square;mso-wrap-distance-left:9pt;mso-wrap-distance-top:0;mso-wrap-distance-right:9pt;mso-wrap-distance-bottom:0;mso-position-horizontal:absolute;mso-position-horizontal-relative:text;mso-position-vertical:absolute;mso-position-vertical-relative:text;v-text-anchor:top" o:gfxdata="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" stroked="f">
+                <v:textbox style="mso-fit-shape-to-text:t" inset="0,0,0,0">
+                  <w:txbxContent>
+                    <w:p>
+                      <w:pPr>
+                        <w:pStyle w:val="Legenda"/>
+                        <w:rPr>
+                          <w:noProof/>
+                        </w:rPr>
+                      </w:pPr>
+                      <w:bookmarkStart w:id="4" w:name="_Ref469401803"/>
+                      <w:r>
+                        <w:t xml:space="preserve">Figura </w:t>
+                      </w:r>
+                      <w:r>
+                        <w:fldChar w:fldCharType="begin"/>
+                      </w:r>
+                      <w:r>
+                        <w:instrText xml:space="preserve"> SEQ Figura \* ARABIC </w:instrText>
+                      </w:r>
+                      <w:r>
+                        <w:fldChar w:fldCharType="separate"/>
+                      </w:r>
+                      <w:r>
+                        <w:rPr>
+                          <w:noProof/>
+                        </w:rPr>
+                        <w:t>1</w:t>
+                      </w:r>
+                      <w:r>
+                        <w:rPr>
+                          <w:noProof/>
+                        </w:rPr>
+                        <w:fldChar w:fldCharType="end"/>
+                      </w:r>
+                      <w:r>
+                        <w:t xml:space="preserve"> Exemplo do jogo</w:t>
+                      </w:r>
+                      <w:bookmarkEnd w:id="4"/>
+                    </w:p>
+                  </w:txbxContent>
+                </v:textbox>
+                <w10:wrap type="square"/>
+              </v:shape>
+            </w:pict>
+          </mc:Fallback>
+        </mc:AlternateContent>
+      </w:r>
+      <w:r>
+        <w:rPr>
+          <w:noProof/>
+          <w:lang w:eastAsia="pt-PT"/>
+        </w:rPr>
+        <mc:AlternateContent>
+          <mc:Choice Requires="wps">
+            <w:drawing>
+              <wp:anchor distT="0" distB="0" distL="114300" distR="114300" simplePos="0" relativeHeight="251658239" behindDoc="0" locked="0" layoutInCell="1" allowOverlap="1" wp14:anchorId="7269BFA9" wp14:editId="4C4CBCB9">
+                <wp:simplePos x="0" y="0"/>
+                <wp:positionH relativeFrom="column">
+                  <wp:posOffset>222581</wp:posOffset>
                 </wp:positionH>
                 <wp:positionV relativeFrom="paragraph">
                   <wp:posOffset>238125</wp:posOffset>
@@ -1092,9 +1388,9 @@
                                 <w:lang w:eastAsia="pt-PT"/>
                               </w:rPr>
                               <w:drawing>
-                                <wp:inline distT="0" distB="0" distL="0" distR="0" wp14:anchorId="76784A74" wp14:editId="7FCD2A1D">
-                                  <wp:extent cx="903409" cy="900000"/>
-                                  <wp:effectExtent l="0" t="0" r="0" b="0"/>
+                                <wp:inline distT="0" distB="0" distL="0" distR="0" wp14:anchorId="76784A74" wp14:editId="3516F285">
+                                  <wp:extent cx="954177" cy="950577"/>
+                                  <wp:effectExtent l="0" t="0" r="0" b="2540"/>
                                   <wp:docPr id="19" name="Imagem 19"/>
                                   <wp:cNvGraphicFramePr>
                                     <a:graphicFrameLocks xmlns:a="http://schemas.openxmlformats.org/drawingml/2006/main" noChangeAspect="1"/>
@@ -1109,7 +1405,7 @@
                                           </pic:cNvPicPr>
                                         </pic:nvPicPr>
                                         <pic:blipFill>
-                                          <a:blip r:embed="rId10">
+                                          <a:blip r:embed="rId11">
                                             <a:extLst>
                                               <a:ext uri="{28A0092B-C50C-407E-A947-70E740481C1C}">
                                                 <a14:useLocalDpi xmlns:a14="http://schemas.microsoft.com/office/drawing/2010/main" val="0"/>
@@ -1124,7 +1420,7 @@
                                         <pic:spPr bwMode="auto">
                                           <a:xfrm>
                                             <a:off x="0" y="0"/>
-                                            <a:ext cx="903409" cy="900000"/>
+                                            <a:ext cx="956890" cy="953280"/>
                                           </a:xfrm>
                                           <a:prstGeom prst="rect">
                                             <a:avLst/>
@@ -1163,11 +1459,7 @@
           </mc:Choice>
           <mc:Fallback>
             <w:pict>
-              <v:shapetype w14:anchorId="7269BFA9" id="_x0000_t202" coordsize="21600,21600" o:spt="202" path="m,l,21600r21600,l21600,xe">
-                <v:stroke joinstyle="miter"/>
-                <v:path gradientshapeok="t" o:connecttype="rect"/>
-              </v:shapetype>
-              <v:shape id="Caixa de texto 21" o:spid="_x0000_s1026" type="#_x0000_t202" style="position:absolute;left:0;text-align:left;margin-left:2.55pt;margin-top:18.75pt;width:381.75pt;height:83.25pt;z-index:251661567;visibility:visible;mso-wrap-style:square;mso-width-percent:0;mso-height-percent:0;mso-wrap-distance-left:9pt;mso-wrap-distance-top:0;mso-wrap-distance-right:9pt;mso-wrap-distance-bottom:0;mso-position-horizontal:absolute;mso-position-horizontal-relative:text;mso-position-vertical:absolute;mso-position-vertical-relative:text;mso-width-percent:0;mso-height-percent:0;mso-width-relative:margin;mso-height-relative:margin;v-text-anchor:top" o:gfxdata="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" fillcolor="white [3201]" strokeweight=".5pt">
+              <v:shape w14:anchorId="7269BFA9" id="Caixa de texto 21" o:spid="_x0000_s1027" type="#_x0000_t202" style="position:absolute;left:0;text-align:left;margin-left:17.55pt;margin-top:18.75pt;width:381.75pt;height:83.25pt;z-index:251658239;visibility:visible;mso-wrap-style:square;mso-width-percent:0;mso-height-percent:0;mso-wrap-distance-left:9pt;mso-wrap-distance-top:0;mso-wrap-distance-right:9pt;mso-wrap-distance-bottom:0;mso-position-horizontal:absolute;mso-position-horizontal-relative:text;mso-position-vertical:absolute;mso-position-vertical-relative:text;mso-width-percent:0;mso-height-percent:0;mso-width-relative:margin;mso-height-relative:margin;v-text-anchor:top" o:gfxdata="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" fillcolor="white [3201]" strokeweight=".5pt">
                 <v:textbox>
                   <w:txbxContent>
                     <w:p>
@@ -1180,9 +1472,9 @@
                           <w:lang w:eastAsia="pt-PT"/>
                         </w:rPr>
                         <w:drawing>
-                          <wp:inline distT="0" distB="0" distL="0" distR="0" wp14:anchorId="76784A74" wp14:editId="7FCD2A1D">
-                            <wp:extent cx="903409" cy="900000"/>
-                            <wp:effectExtent l="0" t="0" r="0" b="0"/>
+                          <wp:inline distT="0" distB="0" distL="0" distR="0" wp14:anchorId="76784A74" wp14:editId="3516F285">
+                            <wp:extent cx="954177" cy="950577"/>
+                            <wp:effectExtent l="0" t="0" r="0" b="2540"/>
                             <wp:docPr id="19" name="Imagem 19"/>
                             <wp:cNvGraphicFramePr>
                               <a:graphicFrameLocks xmlns:a="http://schemas.openxmlformats.org/drawingml/2006/main" noChangeAspect="1"/>
@@ -1197,7 +1489,7 @@
                                     </pic:cNvPicPr>
                                   </pic:nvPicPr>
                                   <pic:blipFill>
-                                    <a:blip r:embed="rId10">
+                                    <a:blip r:embed="rId12">
                                       <a:extLst>
                                         <a:ext uri="{28A0092B-C50C-407E-A947-70E740481C1C}">
                                           <a14:useLocalDpi xmlns:a14="http://schemas.microsoft.com/office/drawing/2010/main" val="0"/>
@@ -1212,7 +1504,7 @@
                                   <pic:spPr bwMode="auto">
                                     <a:xfrm>
                                       <a:off x="0" y="0"/>
-                                      <a:ext cx="903409" cy="900000"/>
+                                      <a:ext cx="956890" cy="953280"/>
                                     </a:xfrm>
                                     <a:prstGeom prst="rect">
                                       <a:avLst/>
@@ -1243,172 +1535,53 @@
     </w:p>
     <w:p>
       <w:r>
+        <w:t xml:space="preserve">Este exemplo </w:t>
+      </w:r>
+      <w:r>
+        <w:t>(</w:t>
+      </w:r>
+      <w:r>
+        <w:fldChar w:fldCharType="begin"/>
+      </w:r>
+      <w:r>
+        <w:instrText xml:space="preserve"> REF _Ref469401803 \h </w:instrText>
+      </w:r>
+      <w:r>
+        <w:fldChar w:fldCharType="separate"/>
+      </w:r>
+      <w:r>
+        <w:t xml:space="preserve">Figura </w:t>
+      </w:r>
+      <w:r>
         <w:rPr>
           <w:noProof/>
-          <w:lang w:eastAsia="pt-PT"/>
-        </w:rPr>
-        <w:drawing>
-          <wp:anchor distT="0" distB="0" distL="114300" distR="114300" simplePos="0" relativeHeight="251661823" behindDoc="0" locked="0" layoutInCell="1" allowOverlap="1" wp14:anchorId="0C24AEAE" wp14:editId="764E0766">
-            <wp:simplePos x="0" y="0"/>
-            <wp:positionH relativeFrom="column">
-              <wp:posOffset>177165</wp:posOffset>
-            </wp:positionH>
-            <wp:positionV relativeFrom="paragraph">
-              <wp:posOffset>80286</wp:posOffset>
-            </wp:positionV>
-            <wp:extent cx="903605" cy="899795"/>
-            <wp:effectExtent l="0" t="0" r="0" b="0"/>
-            <wp:wrapSquare wrapText="bothSides"/>
-            <wp:docPr id="18" name="Imagem 18"/>
-            <wp:cNvGraphicFramePr>
-              <a:graphicFrameLocks xmlns:a="http://schemas.openxmlformats.org/drawingml/2006/main" noChangeAspect="1"/>
-            </wp:cNvGraphicFramePr>
-            <a:graphic xmlns:a="http://schemas.openxmlformats.org/drawingml/2006/main">
-              <a:graphicData uri="http://schemas.openxmlformats.org/drawingml/2006/picture">
-                <pic:pic xmlns:pic="http://schemas.openxmlformats.org/drawingml/2006/picture">
-                  <pic:nvPicPr>
-                    <pic:cNvPr id="0" name="Picture 13"/>
-                    <pic:cNvPicPr>
-                      <a:picLocks noChangeAspect="1" noChangeArrowheads="1"/>
-                    </pic:cNvPicPr>
-                  </pic:nvPicPr>
-                  <pic:blipFill>
-                    <a:blip r:embed="rId11" cstate="print">
-                      <a:extLst>
-                        <a:ext uri="{28A0092B-C50C-407E-A947-70E740481C1C}">
-                          <a14:useLocalDpi xmlns:a14="http://schemas.microsoft.com/office/drawing/2010/main" val="0"/>
-                        </a:ext>
-                      </a:extLst>
-                    </a:blip>
-                    <a:srcRect/>
-                    <a:stretch>
-                      <a:fillRect/>
-                    </a:stretch>
-                  </pic:blipFill>
-                  <pic:spPr bwMode="auto">
-                    <a:xfrm>
-                      <a:off x="0" y="0"/>
-                      <a:ext cx="903605" cy="899795"/>
-                    </a:xfrm>
-                    <a:prstGeom prst="rect">
-                      <a:avLst/>
-                    </a:prstGeom>
-                    <a:noFill/>
-                    <a:ln>
-                      <a:noFill/>
-                    </a:ln>
-                  </pic:spPr>
-                </pic:pic>
-              </a:graphicData>
-            </a:graphic>
-            <wp14:sizeRelH relativeFrom="margin">
-              <wp14:pctWidth>0</wp14:pctWidth>
-            </wp14:sizeRelH>
-            <wp14:sizeRelV relativeFrom="margin">
-              <wp14:pctHeight>0</wp14:pctHeight>
-            </wp14:sizeRelV>
-          </wp:anchor>
-        </w:drawing>
-      </w:r>
-    </w:p>
-    <w:p>
-      <w:r>
-        <w:rPr>
-          <w:noProof/>
-          <w:lang w:eastAsia="pt-PT"/>
-        </w:rPr>
-        <mc:AlternateContent>
-          <mc:Choice Requires="wps">
-            <w:drawing>
-              <wp:anchor distT="0" distB="0" distL="114300" distR="114300" simplePos="0" relativeHeight="251663360" behindDoc="0" locked="0" layoutInCell="1" allowOverlap="1" wp14:anchorId="2A7ECB1E" wp14:editId="5D430980">
-                <wp:simplePos x="0" y="0"/>
-                <wp:positionH relativeFrom="column">
-                  <wp:posOffset>2005965</wp:posOffset>
-                </wp:positionH>
-                <wp:positionV relativeFrom="paragraph">
-                  <wp:posOffset>213995</wp:posOffset>
-                </wp:positionV>
-                <wp:extent cx="756000" cy="0"/>
-                <wp:effectExtent l="0" t="76200" r="25400" b="95250"/>
-                <wp:wrapNone/>
-                <wp:docPr id="22" name="Conexão reta unidirecional 22"/>
-                <wp:cNvGraphicFramePr/>
-                <a:graphic xmlns:a="http://schemas.openxmlformats.org/drawingml/2006/main">
-                  <a:graphicData uri="http://schemas.microsoft.com/office/word/2010/wordprocessingShape">
-                    <wps:wsp>
-                      <wps:cNvCnPr/>
-                      <wps:spPr>
-                        <a:xfrm>
-                          <a:off x="0" y="0"/>
-                          <a:ext cx="756000" cy="0"/>
-                        </a:xfrm>
-                        <a:prstGeom prst="straightConnector1">
-                          <a:avLst/>
-                        </a:prstGeom>
-                        <a:ln>
-                          <a:tailEnd type="triangle"/>
-                        </a:ln>
-                      </wps:spPr>
-                      <wps:style>
-                        <a:lnRef idx="1">
-                          <a:schemeClr val="accent1"/>
-                        </a:lnRef>
-                        <a:fillRef idx="0">
-                          <a:schemeClr val="accent1"/>
-                        </a:fillRef>
-                        <a:effectRef idx="0">
-                          <a:schemeClr val="accent1"/>
-                        </a:effectRef>
-                        <a:fontRef idx="minor">
-                          <a:schemeClr val="tx1"/>
-                        </a:fontRef>
-                      </wps:style>
-                      <wps:bodyPr/>
-                    </wps:wsp>
-                  </a:graphicData>
-                </a:graphic>
-                <wp14:sizeRelH relativeFrom="margin">
-                  <wp14:pctWidth>0</wp14:pctWidth>
-                </wp14:sizeRelH>
-              </wp:anchor>
-            </w:drawing>
-          </mc:Choice>
-          <mc:Fallback>
-            <w:pict>
-              <v:shapetype w14:anchorId="3A8FBA66" id="_x0000_t32" coordsize="21600,21600" o:spt="32" o:oned="t" path="m,l21600,21600e" filled="f">
-                <v:path arrowok="t" fillok="f" o:connecttype="none"/>
-                <o:lock v:ext="edit" shapetype="t"/>
-              </v:shapetype>
-              <v:shape id="Conexão reta unidirecional 22" o:spid="_x0000_s1026" type="#_x0000_t32" style="position:absolute;margin-left:157.95pt;margin-top:16.85pt;width:59.55pt;height:0;z-index:251663360;visibility:visible;mso-wrap-style:square;mso-width-percent:0;mso-wrap-distance-left:9pt;mso-wrap-distance-top:0;mso-wrap-distance-right:9pt;mso-wrap-distance-bottom:0;mso-position-horizontal:absolute;mso-position-horizontal-relative:text;mso-position-vertical:absolute;mso-position-vertical-relative:text;mso-width-percent:0;mso-width-relative:margin" o:gfxdata="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" strokecolor="#5b9bd5 [3204]" strokeweight=".5pt">
-                <v:stroke endarrow="block" joinstyle="miter"/>
-              </v:shape>
-            </w:pict>
-          </mc:Fallback>
-        </mc:AlternateContent>
-      </w:r>
-    </w:p>
-    <w:p/>
-    <w:p/>
-    <w:p/>
-    <w:p>
-      <w:r>
-        <w:t>Este exemplo é uma caixa com 9 caixas (n=3 e m=3), com 9 arcos conectados e 5 caixas com o objetivo de serem fechadas.</w:t>
+        </w:rPr>
+        <w:t>1</w:t>
+      </w:r>
+      <w:r>
+        <w:t xml:space="preserve"> Exemplo do jogo</w:t>
+      </w:r>
+      <w:r>
+        <w:fldChar w:fldCharType="end"/>
+      </w:r>
+      <w:r>
+        <w:t xml:space="preserve">) </w:t>
+      </w:r>
+      <w:bookmarkStart w:id="5" w:name="_GoBack"/>
+      <w:bookmarkEnd w:id="5"/>
+      <w:r>
+        <w:t>é uma caixa com 9 caixas (n=3 e m=3), com 9 arcos conectados e 5 caixas com o objetivo de serem fechadas.</w:t>
       </w:r>
     </w:p>
     <w:p>
       <w:pPr>
         <w:pStyle w:val="Cabealho1"/>
       </w:pPr>
-      <w:bookmarkStart w:id="4" w:name="_Toc469241600"/>
-      <w:r>
-        <w:t xml:space="preserve">Instalação do software </w:t>
-      </w:r>
-      <w:proofErr w:type="spellStart"/>
-      <w:r>
-        <w:t>LispWorks</w:t>
-      </w:r>
-      <w:bookmarkEnd w:id="4"/>
-      <w:proofErr w:type="spellEnd"/>
+      <w:bookmarkStart w:id="6" w:name="_Toc469401551"/>
+      <w:r>
+        <w:t>Instalação do software LispWorks</w:t>
+      </w:r>
+      <w:bookmarkEnd w:id="6"/>
     </w:p>
     <w:p>
       <w:pPr>
@@ -1426,21 +1599,7 @@
         <w:rPr>
           <w:rFonts w:cstheme="minorHAnsi"/>
         </w:rPr>
-        <w:t xml:space="preserve">o software </w:t>
-      </w:r>
-      <w:proofErr w:type="spellStart"/>
-      <w:r>
-        <w:rPr>
-          <w:rFonts w:cstheme="minorHAnsi"/>
-        </w:rPr>
-        <w:t>LispWorks</w:t>
-      </w:r>
-      <w:proofErr w:type="spellEnd"/>
-      <w:r>
-        <w:rPr>
-          <w:rFonts w:cstheme="minorHAnsi"/>
-        </w:rPr>
-        <w:t>, para sistema operativo Windows, necessário para executar este projeto.</w:t>
+        <w:t>o software LispWorks, para sistema operativo Windows, necessário para executar este projeto.</w:t>
       </w:r>
       <w:r>
         <w:rPr>
@@ -1449,16 +1608,21 @@
         <w:t xml:space="preserve"> No caso de possuir outro sistema operativo será necessário verificar as indicações fornecidas pelo site do software.</w:t>
       </w:r>
     </w:p>
-    <w:p/>
+    <w:p>
+      <w:r>
+        <w:br w:type="page"/>
+      </w:r>
+    </w:p>
     <w:p>
       <w:pPr>
         <w:pStyle w:val="Cabealho2"/>
       </w:pPr>
-      <w:bookmarkStart w:id="5" w:name="_Toc469241601"/>
-      <w:r>
+      <w:bookmarkStart w:id="7" w:name="_Toc469401552"/>
+      <w:r>
+        <w:lastRenderedPageBreak/>
         <w:t>Download e instalação</w:t>
       </w:r>
-      <w:bookmarkEnd w:id="5"/>
+      <w:bookmarkEnd w:id="7"/>
     </w:p>
     <w:p>
       <w:pPr>
@@ -1489,7 +1653,7 @@
       <w:r>
         <w:t xml:space="preserve"> </w:t>
       </w:r>
-      <w:hyperlink r:id="rId12" w:history="1">
+      <w:hyperlink r:id="rId13" w:history="1">
         <w:r>
           <w:rPr>
             <w:rStyle w:val="Hiperligao"/>
@@ -1501,36 +1665,95 @@
         <w:t xml:space="preserve"> </w:t>
       </w:r>
       <w:r>
+        <w:t>(</w:t>
+      </w:r>
+      <w:r>
+        <w:t>v</w:t>
+      </w:r>
+      <w:r>
+        <w:t>isto em 13-12-2015 pelas 11:54h)</w:t>
+      </w:r>
+      <w:r>
         <w:rPr>
           <w:sz w:val="22"/>
           <w:szCs w:val="22"/>
         </w:rPr>
         <w:t>. Depois de escolher o sistema operativo adequado, poderá descarregar o ficheiro de instalação, carregando no botão “</w:t>
       </w:r>
-      <w:proofErr w:type="spellStart"/>
       <w:r>
         <w:rPr>
           <w:i/>
           <w:sz w:val="22"/>
           <w:szCs w:val="22"/>
         </w:rPr>
-        <w:t>Proceed</w:t>
-      </w:r>
-      <w:proofErr w:type="spellEnd"/>
-      <w:r>
-        <w:rPr>
-          <w:i/>
+        <w:t>Proceed to Download</w:t>
+      </w:r>
+      <w:r>
+        <w:rPr>
           <w:sz w:val="22"/>
           <w:szCs w:val="22"/>
         </w:rPr>
-        <w:t xml:space="preserve"> to Download</w:t>
+        <w:t xml:space="preserve">” </w:t>
       </w:r>
       <w:r>
         <w:rPr>
           <w:sz w:val="22"/>
           <w:szCs w:val="22"/>
         </w:rPr>
-        <w:t>” (Figura 1).</w:t>
+        <w:t>(</w:t>
+      </w:r>
+      <w:r>
+        <w:rPr>
+          <w:sz w:val="22"/>
+          <w:szCs w:val="22"/>
+        </w:rPr>
+        <w:fldChar w:fldCharType="begin"/>
+      </w:r>
+      <w:r>
+        <w:rPr>
+          <w:sz w:val="22"/>
+          <w:szCs w:val="22"/>
+        </w:rPr>
+        <w:instrText xml:space="preserve"> REF _Ref469401626 \h </w:instrText>
+      </w:r>
+      <w:r>
+        <w:rPr>
+          <w:sz w:val="22"/>
+          <w:szCs w:val="22"/>
+        </w:rPr>
+      </w:r>
+      <w:r>
+        <w:rPr>
+          <w:sz w:val="22"/>
+          <w:szCs w:val="22"/>
+        </w:rPr>
+        <w:fldChar w:fldCharType="separate"/>
+      </w:r>
+      <w:r>
+        <w:t xml:space="preserve">Figura </w:t>
+      </w:r>
+      <w:r>
+        <w:rPr>
+          <w:noProof/>
+        </w:rPr>
+        <w:t>2</w:t>
+      </w:r>
+      <w:r>
+        <w:t xml:space="preserve"> Instalação do software LispWorks</w:t>
+      </w:r>
+      <w:r>
+        <w:rPr>
+          <w:sz w:val="22"/>
+          <w:szCs w:val="22"/>
+        </w:rPr>
+        <w:fldChar w:fldCharType="end"/>
+      </w:r>
+      <w:r>
+        <w:rPr>
+          <w:sz w:val="22"/>
+          <w:szCs w:val="22"/>
+        </w:rPr>
+        <w:t>).</w:t>
       </w:r>
     </w:p>
     <w:p>
@@ -1543,7 +1766,6 @@
           <w:noProof/>
           <w:lang w:eastAsia="pt-PT"/>
         </w:rPr>
-        <w:lastRenderedPageBreak/>
         <w:drawing>
           <wp:inline distT="0" distB="0" distL="0" distR="0" wp14:anchorId="6FD057E7" wp14:editId="26C9220B">
             <wp:extent cx="3838575" cy="2533650"/>
@@ -1562,7 +1784,7 @@
                     </pic:cNvPicPr>
                   </pic:nvPicPr>
                   <pic:blipFill>
-                    <a:blip r:embed="rId13">
+                    <a:blip r:embed="rId14">
                       <a:extLst>
                         <a:ext uri="{28A0092B-C50C-407E-A947-70E740481C1C}">
                           <a14:useLocalDpi xmlns:a14="http://schemas.microsoft.com/office/drawing/2010/main" val="0"/>
@@ -1599,6 +1821,7 @@
         <w:pStyle w:val="Legenda"/>
         <w:jc w:val="center"/>
       </w:pPr>
+      <w:bookmarkStart w:id="8" w:name="_Ref469401626"/>
       <w:r>
         <w:t xml:space="preserve">Figura </w:t>
       </w:r>
@@ -1615,7 +1838,7 @@
         <w:rPr>
           <w:noProof/>
         </w:rPr>
-        <w:t>1</w:t>
+        <w:t>2</w:t>
       </w:r>
       <w:r>
         <w:rPr>
@@ -1624,28 +1847,36 @@
         <w:fldChar w:fldCharType="end"/>
       </w:r>
       <w:r>
-        <w:t xml:space="preserve"> Instalação do software </w:t>
-      </w:r>
-      <w:proofErr w:type="spellStart"/>
-      <w:r>
-        <w:t>LispWorks</w:t>
-      </w:r>
-      <w:proofErr w:type="spellEnd"/>
+        <w:t xml:space="preserve"> Instalação do software LispWorks</w:t>
+      </w:r>
+      <w:bookmarkEnd w:id="8"/>
     </w:p>
     <w:p/>
     <w:p>
       <w:pPr>
         <w:pStyle w:val="Cabealho2"/>
       </w:pPr>
-      <w:bookmarkStart w:id="6" w:name="_Toc469241602"/>
+      <w:bookmarkStart w:id="9" w:name="_Toc469401553"/>
       <w:r>
         <w:t>Execução do software</w:t>
       </w:r>
-      <w:bookmarkEnd w:id="6"/>
-    </w:p>
-    <w:p>
-      <w:r>
-        <w:t>Após ter instalado o software passará ao passo seguinte, a execução:</w:t>
+      <w:bookmarkEnd w:id="9"/>
+    </w:p>
+    <w:p>
+      <w:r>
+        <w:t xml:space="preserve">Após ter instalado o software </w:t>
+      </w:r>
+      <w:r>
+        <w:t>oss próximo</w:t>
+      </w:r>
+      <w:r>
+        <w:t xml:space="preserve"> passo</w:t>
+      </w:r>
+      <w:r>
+        <w:t>s são os seguinte</w:t>
+      </w:r>
+      <w:r>
+        <w:t>:</w:t>
       </w:r>
     </w:p>
     <w:p>
@@ -1665,23 +1896,69 @@
           <w:sz w:val="20"/>
           <w:szCs w:val="20"/>
         </w:rPr>
-        <w:t xml:space="preserve">Para executar o programa, é necessário selecionar o ficheiro </w:t>
-      </w:r>
-      <w:proofErr w:type="spellStart"/>
+        <w:t>Para executar o programa, é necessário selecionar o ficheiro projecto.lisp através d</w:t>
+      </w:r>
       <w:r>
         <w:rPr>
           <w:sz w:val="20"/>
           <w:szCs w:val="20"/>
         </w:rPr>
-        <w:t>projecto.lisp</w:t>
-      </w:r>
-      <w:proofErr w:type="spellEnd"/>
+        <w:t>a opção: File-&gt;Open... (</w:t>
+      </w:r>
       <w:r>
         <w:rPr>
           <w:sz w:val="20"/>
           <w:szCs w:val="20"/>
         </w:rPr>
-        <w:t xml:space="preserve"> através da opção: File-&gt;Open... (Figura 2).</w:t>
+        <w:fldChar w:fldCharType="begin"/>
+      </w:r>
+      <w:r>
+        <w:rPr>
+          <w:sz w:val="20"/>
+          <w:szCs w:val="20"/>
+        </w:rPr>
+        <w:instrText xml:space="preserve"> REF _Ref469401641 \h </w:instrText>
+      </w:r>
+      <w:r>
+        <w:rPr>
+          <w:sz w:val="20"/>
+          <w:szCs w:val="20"/>
+        </w:rPr>
+      </w:r>
+      <w:r>
+        <w:rPr>
+          <w:sz w:val="20"/>
+          <w:szCs w:val="20"/>
+        </w:rPr>
+        <w:instrText xml:space="preserve"> \* MERGEFORMAT </w:instrText>
+      </w:r>
+      <w:r>
+        <w:rPr>
+          <w:sz w:val="20"/>
+          <w:szCs w:val="20"/>
+        </w:rPr>
+        <w:fldChar w:fldCharType="separate"/>
+      </w:r>
+      <w:r>
+        <w:rPr>
+          <w:sz w:val="20"/>
+          <w:szCs w:val="20"/>
+        </w:rPr>
+        <w:t>Figura 3 Selecionar o ficheiro</w:t>
+      </w:r>
+      <w:r>
+        <w:rPr>
+          <w:sz w:val="20"/>
+          <w:szCs w:val="20"/>
+        </w:rPr>
+        <w:fldChar w:fldCharType="end"/>
+      </w:r>
+      <w:r>
+        <w:rPr>
+          <w:sz w:val="20"/>
+          <w:szCs w:val="20"/>
+        </w:rPr>
+        <w:t>).</w:t>
       </w:r>
       <w:r>
         <w:rPr>
@@ -1729,7 +2006,7 @@
                     <pic:cNvPicPr/>
                   </pic:nvPicPr>
                   <pic:blipFill rotWithShape="1">
-                    <a:blip r:embed="rId14">
+                    <a:blip r:embed="rId15">
                       <a:extLst>
                         <a:ext uri="{28A0092B-C50C-407E-A947-70E740481C1C}">
                           <a14:useLocalDpi xmlns:a14="http://schemas.microsoft.com/office/drawing/2010/main"/>
@@ -1783,7 +2060,7 @@
                     <pic:cNvPicPr/>
                   </pic:nvPicPr>
                   <pic:blipFill rotWithShape="1">
-                    <a:blip r:embed="rId15">
+                    <a:blip r:embed="rId16">
                       <a:extLst>
                         <a:ext uri="{28A0092B-C50C-407E-A947-70E740481C1C}">
                           <a14:useLocalDpi xmlns:a14="http://schemas.microsoft.com/office/drawing/2010/main"/>
@@ -1826,6 +2103,7 @@
           <w:szCs w:val="22"/>
         </w:rPr>
       </w:pPr>
+      <w:bookmarkStart w:id="10" w:name="_Ref469401641"/>
       <w:r>
         <w:t xml:space="preserve">Figura </w:t>
       </w:r>
@@ -1842,7 +2120,7 @@
         <w:rPr>
           <w:noProof/>
         </w:rPr>
-        <w:t>2</w:t>
+        <w:t>3</w:t>
       </w:r>
       <w:r>
         <w:rPr>
@@ -1853,6 +2131,7 @@
       <w:r>
         <w:t xml:space="preserve"> Selecionar o ficheiro</w:t>
       </w:r>
+      <w:bookmarkEnd w:id="10"/>
     </w:p>
     <w:p>
       <w:pPr>
@@ -1878,7 +2157,78 @@
           <w:sz w:val="20"/>
           <w:szCs w:val="22"/>
         </w:rPr>
-        <w:t>Após ter selecionado e aberto o ficheiro pretendido (que deverá encontrar-se numa pasta denominada Projeto situada na raiz do computador “C:\IA\P1…”), deverá compilar o ficheiro através da opção que mostra a seguinte figura (Figura 3).</w:t>
+        <w:t>Após ter selecionado e aberto o ficheiro pretendido (que deverá encontrar-se numa pasta denominada Projeto situada na raiz do computador “C:\IA\P1…”), deverá compilar o ficheiro através da opção que mo</w:t>
+      </w:r>
+      <w:r>
+        <w:rPr>
+          <w:rFonts w:asciiTheme="minorHAnsi" w:hAnsiTheme="minorHAnsi" w:cstheme="minorHAnsi"/>
+          <w:sz w:val="20"/>
+          <w:szCs w:val="22"/>
+        </w:rPr>
+        <w:t>stra a seguinte figura (</w:t>
+      </w:r>
+      <w:r>
+        <w:rPr>
+          <w:rFonts w:asciiTheme="minorHAnsi" w:hAnsiTheme="minorHAnsi" w:cstheme="minorHAnsi"/>
+          <w:sz w:val="20"/>
+          <w:szCs w:val="22"/>
+        </w:rPr>
+        <w:fldChar w:fldCharType="begin"/>
+      </w:r>
+      <w:r>
+        <w:rPr>
+          <w:rFonts w:asciiTheme="minorHAnsi" w:hAnsiTheme="minorHAnsi" w:cstheme="minorHAnsi"/>
+          <w:sz w:val="20"/>
+          <w:szCs w:val="22"/>
+        </w:rPr>
+        <w:instrText xml:space="preserve"> REF _Ref469401679 \h </w:instrText>
+      </w:r>
+      <w:r>
+        <w:rPr>
+          <w:rFonts w:asciiTheme="minorHAnsi" w:hAnsiTheme="minorHAnsi" w:cstheme="minorHAnsi"/>
+          <w:sz w:val="20"/>
+          <w:szCs w:val="22"/>
+        </w:rPr>
+      </w:r>
+      <w:r>
+        <w:rPr>
+          <w:rFonts w:asciiTheme="minorHAnsi" w:hAnsiTheme="minorHAnsi" w:cstheme="minorHAnsi"/>
+          <w:sz w:val="20"/>
+          <w:szCs w:val="22"/>
+        </w:rPr>
+        <w:instrText xml:space="preserve"> \* MERGEFORMAT </w:instrText>
+      </w:r>
+      <w:r>
+        <w:rPr>
+          <w:rFonts w:asciiTheme="minorHAnsi" w:hAnsiTheme="minorHAnsi" w:cstheme="minorHAnsi"/>
+          <w:sz w:val="20"/>
+          <w:szCs w:val="22"/>
+        </w:rPr>
+        <w:fldChar w:fldCharType="separate"/>
+      </w:r>
+      <w:r>
+        <w:rPr>
+          <w:rFonts w:asciiTheme="minorHAnsi" w:hAnsiTheme="minorHAnsi" w:cstheme="minorHAnsi"/>
+          <w:sz w:val="20"/>
+          <w:szCs w:val="22"/>
+        </w:rPr>
+        <w:t>Figura 4 Compilar ficheiro</w:t>
+      </w:r>
+      <w:r>
+        <w:rPr>
+          <w:rFonts w:asciiTheme="minorHAnsi" w:hAnsiTheme="minorHAnsi" w:cstheme="minorHAnsi"/>
+          <w:sz w:val="20"/>
+          <w:szCs w:val="22"/>
+        </w:rPr>
+        <w:fldChar w:fldCharType="end"/>
+      </w:r>
+      <w:r>
+        <w:rPr>
+          <w:rFonts w:asciiTheme="minorHAnsi" w:hAnsiTheme="minorHAnsi" w:cstheme="minorHAnsi"/>
+          <w:sz w:val="20"/>
+          <w:szCs w:val="22"/>
+        </w:rPr>
+        <w:t>).</w:t>
       </w:r>
     </w:p>
     <w:p>
@@ -1991,7 +2341,7 @@
                     <pic:cNvPicPr/>
                   </pic:nvPicPr>
                   <pic:blipFill rotWithShape="1">
-                    <a:blip r:embed="rId16">
+                    <a:blip r:embed="rId17">
                       <a:extLst>
                         <a:ext uri="{28A0092B-C50C-407E-A947-70E740481C1C}">
                           <a14:useLocalDpi xmlns:a14="http://schemas.microsoft.com/office/drawing/2010/main"/>
@@ -2030,6 +2380,7 @@
         <w:pStyle w:val="Legenda"/>
         <w:jc w:val="center"/>
       </w:pPr>
+      <w:bookmarkStart w:id="11" w:name="_Ref469401679"/>
       <w:r>
         <w:t xml:space="preserve">Figura </w:t>
       </w:r>
@@ -2046,7 +2397,7 @@
         <w:rPr>
           <w:noProof/>
         </w:rPr>
-        <w:t>3</w:t>
+        <w:t>4</w:t>
       </w:r>
       <w:r>
         <w:rPr>
@@ -2057,6 +2408,7 @@
       <w:r>
         <w:t xml:space="preserve"> Compilar ficheiro</w:t>
       </w:r>
+      <w:bookmarkEnd w:id="11"/>
     </w:p>
     <w:p>
       <w:pPr>
@@ -2127,7 +2479,78 @@
           <w:sz w:val="20"/>
           <w:szCs w:val="22"/>
         </w:rPr>
-        <w:t xml:space="preserve">onde se verifica uma compilação de todos os ficheiros pertencentes ao seu funcionamento, e após executa-los, será apresentado o menu que permite resolver um puzzle. (Figura 4). Neste menu existem duas opções iniciais, a de jogar o puzzle (número 1) e a de sair do jogo (número 2). (Figura 4) </w:t>
+        <w:t>onde se verifica uma compilação de todos os ficheiros pertencentes ao seu funcionamento, e após executa-los, será apresentado o menu que permite resolver um puzzle. (Figura 4). Neste menu existem duas opções iniciais, a de jogar o puzzle (número 1) e a de sa</w:t>
+      </w:r>
+      <w:r>
+        <w:rPr>
+          <w:rFonts w:asciiTheme="minorHAnsi" w:hAnsiTheme="minorHAnsi" w:cstheme="minorHAnsi"/>
+          <w:sz w:val="20"/>
+          <w:szCs w:val="22"/>
+        </w:rPr>
+        <w:t>ir do jogo (número 2). (</w:t>
+      </w:r>
+      <w:r>
+        <w:rPr>
+          <w:rFonts w:asciiTheme="minorHAnsi" w:hAnsiTheme="minorHAnsi" w:cstheme="minorHAnsi"/>
+          <w:sz w:val="20"/>
+          <w:szCs w:val="22"/>
+        </w:rPr>
+        <w:fldChar w:fldCharType="begin"/>
+      </w:r>
+      <w:r>
+        <w:rPr>
+          <w:rFonts w:asciiTheme="minorHAnsi" w:hAnsiTheme="minorHAnsi" w:cstheme="minorHAnsi"/>
+          <w:sz w:val="20"/>
+          <w:szCs w:val="22"/>
+        </w:rPr>
+        <w:instrText xml:space="preserve"> REF _Ref469401700 \h </w:instrText>
+      </w:r>
+      <w:r>
+        <w:rPr>
+          <w:rFonts w:asciiTheme="minorHAnsi" w:hAnsiTheme="minorHAnsi" w:cstheme="minorHAnsi"/>
+          <w:sz w:val="20"/>
+          <w:szCs w:val="22"/>
+        </w:rPr>
+      </w:r>
+      <w:r>
+        <w:rPr>
+          <w:rFonts w:asciiTheme="minorHAnsi" w:hAnsiTheme="minorHAnsi" w:cstheme="minorHAnsi"/>
+          <w:sz w:val="20"/>
+          <w:szCs w:val="22"/>
+        </w:rPr>
+        <w:instrText xml:space="preserve"> \* MERGEFORMAT </w:instrText>
+      </w:r>
+      <w:r>
+        <w:rPr>
+          <w:rFonts w:asciiTheme="minorHAnsi" w:hAnsiTheme="minorHAnsi" w:cstheme="minorHAnsi"/>
+          <w:sz w:val="20"/>
+          <w:szCs w:val="22"/>
+        </w:rPr>
+        <w:fldChar w:fldCharType="separate"/>
+      </w:r>
+      <w:r>
+        <w:rPr>
+          <w:rFonts w:asciiTheme="minorHAnsi" w:hAnsiTheme="minorHAnsi" w:cstheme="minorHAnsi"/>
+          <w:sz w:val="20"/>
+          <w:szCs w:val="22"/>
+        </w:rPr>
+        <w:t>Figura 5 Iniciar Jogo - Menu</w:t>
+      </w:r>
+      <w:r>
+        <w:rPr>
+          <w:rFonts w:asciiTheme="minorHAnsi" w:hAnsiTheme="minorHAnsi" w:cstheme="minorHAnsi"/>
+          <w:sz w:val="20"/>
+          <w:szCs w:val="22"/>
+        </w:rPr>
+        <w:fldChar w:fldCharType="end"/>
+      </w:r>
+      <w:r>
+        <w:rPr>
+          <w:rFonts w:asciiTheme="minorHAnsi" w:hAnsiTheme="minorHAnsi" w:cstheme="minorHAnsi"/>
+          <w:sz w:val="20"/>
+          <w:szCs w:val="22"/>
+        </w:rPr>
+        <w:t xml:space="preserve">) </w:t>
       </w:r>
     </w:p>
     <w:p>
@@ -2165,7 +2588,7 @@
                     <pic:cNvPicPr/>
                   </pic:nvPicPr>
                   <pic:blipFill rotWithShape="1">
-                    <a:blip r:embed="rId17"/>
+                    <a:blip r:embed="rId18"/>
                     <a:srcRect r="87476" b="80401"/>
                     <a:stretch/>
                   </pic:blipFill>
@@ -2216,7 +2639,7 @@
                     <pic:cNvPicPr/>
                   </pic:nvPicPr>
                   <pic:blipFill rotWithShape="1">
-                    <a:blip r:embed="rId18" cstate="print">
+                    <a:blip r:embed="rId19" cstate="print">
                       <a:extLst>
                         <a:ext uri="{28A0092B-C50C-407E-A947-70E740481C1C}">
                           <a14:useLocalDpi xmlns:a14="http://schemas.microsoft.com/office/drawing/2010/main"/>
@@ -2255,6 +2678,7 @@
         <w:pStyle w:val="Legenda"/>
         <w:jc w:val="center"/>
       </w:pPr>
+      <w:bookmarkStart w:id="12" w:name="_Ref469401700"/>
       <w:r>
         <w:t xml:space="preserve">Figura </w:t>
       </w:r>
@@ -2271,7 +2695,7 @@
         <w:rPr>
           <w:noProof/>
         </w:rPr>
-        <w:t>4</w:t>
+        <w:t>5</w:t>
       </w:r>
       <w:r>
         <w:rPr>
@@ -2282,6 +2706,7 @@
       <w:r>
         <w:t xml:space="preserve"> Iniciar Jogo - Menu</w:t>
       </w:r>
+      <w:bookmarkEnd w:id="12"/>
     </w:p>
     <w:p>
       <w:pPr>
@@ -2316,7 +2741,60 @@
         <w:rPr>
           <w:rFonts w:cstheme="minorHAnsi"/>
         </w:rPr>
-        <w:t>dá ao utilizador diversos problemas para serem solucionados. (Figura 5). As opções de escola não podem ser numéricas e têm de respeitar as silabas mostradas no ecrã, neste caso, [</w:t>
+        <w:t>dá ao utilizador diversos problemas pa</w:t>
+      </w:r>
+      <w:r>
+        <w:rPr>
+          <w:rFonts w:cstheme="minorHAnsi"/>
+        </w:rPr>
+        <w:t>ra serem solucionados. (</w:t>
+      </w:r>
+      <w:r>
+        <w:rPr>
+          <w:rFonts w:cstheme="minorHAnsi"/>
+        </w:rPr>
+        <w:fldChar w:fldCharType="begin"/>
+      </w:r>
+      <w:r>
+        <w:rPr>
+          <w:rFonts w:cstheme="minorHAnsi"/>
+        </w:rPr>
+        <w:instrText xml:space="preserve"> REF _Ref469401722 \h </w:instrText>
+      </w:r>
+      <w:r>
+        <w:rPr>
+          <w:rFonts w:cstheme="minorHAnsi"/>
+        </w:rPr>
+      </w:r>
+      <w:r>
+        <w:rPr>
+          <w:rFonts w:cstheme="minorHAnsi"/>
+        </w:rPr>
+        <w:fldChar w:fldCharType="separate"/>
+      </w:r>
+      <w:r>
+        <w:t xml:space="preserve">Figura </w:t>
+      </w:r>
+      <w:r>
+        <w:rPr>
+          <w:noProof/>
+        </w:rPr>
+        <w:t>6</w:t>
+      </w:r>
+      <w:r>
+        <w:t xml:space="preserve"> Menu problemas</w:t>
+      </w:r>
+      <w:r>
+        <w:rPr>
+          <w:rFonts w:cstheme="minorHAnsi"/>
+        </w:rPr>
+        <w:fldChar w:fldCharType="end"/>
+      </w:r>
+      <w:r>
+        <w:rPr>
+          <w:rFonts w:cstheme="minorHAnsi"/>
+        </w:rPr>
+        <w:t>). As opções de escola não podem ser numéricas e têm de respeitar as silabas mostradas no ecrã, neste caso, [</w:t>
       </w:r>
       <w:r>
         <w:rPr>
@@ -2369,7 +2847,6 @@
       <w:r>
         <w:rPr>
           <w:rFonts w:cstheme="minorHAnsi"/>
-          <w:u w:val="single"/>
         </w:rPr>
         <w:t>para</w:t>
       </w:r>
@@ -2377,7 +2854,54 @@
         <w:rPr>
           <w:rFonts w:cstheme="minorHAnsi"/>
         </w:rPr>
-        <w:t xml:space="preserve"> inserir de novo a opção. Se selecionar corretamente, será pedido o número de caixas que pretende fechar, utilizando o tabuleiro anteriormente escolhido, como mostra a (Figura 6).</w:t>
+        <w:t xml:space="preserve"> inserir de novo a opção. Se selecionar corretamente, será pedido o número de caixas que pretende fechar, utilizando o tabuleiro anteriormente escolhido, como mostra a (</w:t>
+      </w:r>
+      <w:r>
+        <w:rPr>
+          <w:rFonts w:cstheme="minorHAnsi"/>
+        </w:rPr>
+        <w:fldChar w:fldCharType="begin"/>
+      </w:r>
+      <w:r>
+        <w:rPr>
+          <w:rFonts w:cstheme="minorHAnsi"/>
+        </w:rPr>
+        <w:instrText xml:space="preserve"> REF _Ref469401730 \h </w:instrText>
+      </w:r>
+      <w:r>
+        <w:rPr>
+          <w:rFonts w:cstheme="minorHAnsi"/>
+        </w:rPr>
+      </w:r>
+      <w:r>
+        <w:rPr>
+          <w:rFonts w:cstheme="minorHAnsi"/>
+        </w:rPr>
+        <w:fldChar w:fldCharType="separate"/>
+      </w:r>
+      <w:r>
+        <w:t xml:space="preserve">Figura </w:t>
+      </w:r>
+      <w:r>
+        <w:rPr>
+          <w:noProof/>
+        </w:rPr>
+        <w:t>7</w:t>
+      </w:r>
+      <w:r>
+        <w:t xml:space="preserve"> Objetivo alcançar</w:t>
+      </w:r>
+      <w:r>
+        <w:rPr>
+          <w:rFonts w:cstheme="minorHAnsi"/>
+        </w:rPr>
+        <w:fldChar w:fldCharType="end"/>
+      </w:r>
+      <w:r>
+        <w:rPr>
+          <w:rFonts w:cstheme="minorHAnsi"/>
+        </w:rPr>
+        <w:t>).</w:t>
       </w:r>
     </w:p>
     <w:p>
@@ -2391,8 +2915,8 @@
           <w:lang w:eastAsia="pt-PT"/>
         </w:rPr>
         <w:drawing>
-          <wp:inline distT="0" distB="0" distL="0" distR="0" wp14:anchorId="71B7C0E3" wp14:editId="316FB89B">
-            <wp:extent cx="3913654" cy="1343025"/>
+          <wp:inline distT="0" distB="0" distL="0" distR="0" wp14:anchorId="71B7C0E3" wp14:editId="0F0D04B1">
+            <wp:extent cx="3913505" cy="1050366"/>
             <wp:effectExtent l="0" t="0" r="0" b="0"/>
             <wp:docPr id="15" name="Imagem 15"/>
             <wp:cNvGraphicFramePr>
@@ -2406,7 +2930,7 @@
                     <pic:cNvPicPr/>
                   </pic:nvPicPr>
                   <pic:blipFill rotWithShape="1">
-                    <a:blip r:embed="rId19" cstate="screen">
+                    <a:blip r:embed="rId20" cstate="screen">
                       <a:extLst>
                         <a:ext uri="{28A0092B-C50C-407E-A947-70E740481C1C}">
                           <a14:useLocalDpi xmlns:a14="http://schemas.microsoft.com/office/drawing/2010/main"/>
@@ -2419,7 +2943,7 @@
                   <pic:spPr bwMode="auto">
                     <a:xfrm>
                       <a:off x="0" y="0"/>
-                      <a:ext cx="3921787" cy="1345816"/>
+                      <a:ext cx="3921787" cy="1052589"/>
                     </a:xfrm>
                     <a:prstGeom prst="rect">
                       <a:avLst/>
@@ -2445,6 +2969,7 @@
         <w:pStyle w:val="Legenda"/>
         <w:jc w:val="center"/>
       </w:pPr>
+      <w:bookmarkStart w:id="13" w:name="_Ref469401722"/>
       <w:r>
         <w:t xml:space="preserve">Figura </w:t>
       </w:r>
@@ -2461,7 +2986,7 @@
         <w:rPr>
           <w:noProof/>
         </w:rPr>
-        <w:t>5</w:t>
+        <w:t>6</w:t>
       </w:r>
       <w:r>
         <w:rPr>
@@ -2472,6 +2997,7 @@
       <w:r>
         <w:t xml:space="preserve"> Menu problemas</w:t>
       </w:r>
+      <w:bookmarkEnd w:id="13"/>
     </w:p>
     <w:p>
       <w:pPr>
@@ -2505,7 +3031,7 @@
                     <pic:cNvPicPr/>
                   </pic:nvPicPr>
                   <pic:blipFill rotWithShape="1">
-                    <a:blip r:embed="rId20">
+                    <a:blip r:embed="rId21">
                       <a:extLst>
                         <a:ext uri="{28A0092B-C50C-407E-A947-70E740481C1C}">
                           <a14:useLocalDpi xmlns:a14="http://schemas.microsoft.com/office/drawing/2010/main"/>
@@ -2544,6 +3070,7 @@
         <w:pStyle w:val="Legenda"/>
         <w:jc w:val="center"/>
       </w:pPr>
+      <w:bookmarkStart w:id="14" w:name="_Ref469401730"/>
       <w:r>
         <w:t xml:space="preserve">Figura </w:t>
       </w:r>
@@ -2560,7 +3087,7 @@
         <w:rPr>
           <w:noProof/>
         </w:rPr>
-        <w:t>6</w:t>
+        <w:t>7</w:t>
       </w:r>
       <w:r>
         <w:rPr>
@@ -2571,6 +3098,7 @@
       <w:r>
         <w:t xml:space="preserve"> Objetivo alcançar</w:t>
       </w:r>
+      <w:bookmarkEnd w:id="14"/>
     </w:p>
     <w:p/>
     <w:p>
@@ -2606,35 +3134,60 @@
         <w:rPr>
           <w:rFonts w:cstheme="minorHAnsi"/>
         </w:rPr>
-        <w:t xml:space="preserve"> Cada uma das procuras apresentadas no ecrã tem um meio de escrita (</w:t>
-      </w:r>
-      <w:proofErr w:type="spellStart"/>
-      <w:r>
-        <w:rPr>
-          <w:rFonts w:cstheme="minorHAnsi"/>
-        </w:rPr>
-        <w:t>bfs</w:t>
-      </w:r>
-      <w:proofErr w:type="spellEnd"/>
-      <w:r>
-        <w:rPr>
-          <w:rFonts w:cstheme="minorHAnsi"/>
-        </w:rPr>
-        <w:t xml:space="preserve">, </w:t>
-      </w:r>
-      <w:proofErr w:type="spellStart"/>
-      <w:r>
-        <w:rPr>
-          <w:rFonts w:cstheme="minorHAnsi"/>
-        </w:rPr>
-        <w:t>dfs</w:t>
-      </w:r>
-      <w:proofErr w:type="spellEnd"/>
-      <w:r>
-        <w:rPr>
-          <w:rFonts w:cstheme="minorHAnsi"/>
-        </w:rPr>
-        <w:t>, a* e ida*, caso contrário, caso insira um numero ou uma palavra não pedida, será mostrada uma mensagem de erro. Ver (Figura 7).</w:t>
+        <w:t xml:space="preserve"> Cada uma das procuras apresentadas no ecrã tem um meio de escrita (bfs, dfs, a* e ida*, caso contrário, caso insira um numero ou uma palavra não pedida, será mostrada uma</w:t>
+      </w:r>
+      <w:r>
+        <w:rPr>
+          <w:rFonts w:cstheme="minorHAnsi"/>
+        </w:rPr>
+        <w:t xml:space="preserve"> mensagem de erro. Ver (</w:t>
+      </w:r>
+      <w:r>
+        <w:rPr>
+          <w:rFonts w:cstheme="minorHAnsi"/>
+        </w:rPr>
+        <w:fldChar w:fldCharType="begin"/>
+      </w:r>
+      <w:r>
+        <w:rPr>
+          <w:rFonts w:cstheme="minorHAnsi"/>
+        </w:rPr>
+        <w:instrText xml:space="preserve"> REF _Ref469401746 \h </w:instrText>
+      </w:r>
+      <w:r>
+        <w:rPr>
+          <w:rFonts w:cstheme="minorHAnsi"/>
+        </w:rPr>
+      </w:r>
+      <w:r>
+        <w:rPr>
+          <w:rFonts w:cstheme="minorHAnsi"/>
+        </w:rPr>
+        <w:fldChar w:fldCharType="separate"/>
+      </w:r>
+      <w:r>
+        <w:t xml:space="preserve">Figura </w:t>
+      </w:r>
+      <w:r>
+        <w:rPr>
+          <w:noProof/>
+        </w:rPr>
+        <w:t>8</w:t>
+      </w:r>
+      <w:r>
+        <w:t xml:space="preserve"> Menu algoritmo</w:t>
+      </w:r>
+      <w:r>
+        <w:rPr>
+          <w:rFonts w:cstheme="minorHAnsi"/>
+        </w:rPr>
+        <w:fldChar w:fldCharType="end"/>
+      </w:r>
+      <w:r>
+        <w:rPr>
+          <w:rFonts w:cstheme="minorHAnsi"/>
+        </w:rPr>
+        <w:t>).</w:t>
       </w:r>
     </w:p>
     <w:p>
@@ -2663,7 +3216,7 @@
                     <pic:cNvPicPr/>
                   </pic:nvPicPr>
                   <pic:blipFill rotWithShape="1">
-                    <a:blip r:embed="rId21" cstate="screen">
+                    <a:blip r:embed="rId22" cstate="screen">
                       <a:extLst>
                         <a:ext uri="{28A0092B-C50C-407E-A947-70E740481C1C}">
                           <a14:useLocalDpi xmlns:a14="http://schemas.microsoft.com/office/drawing/2010/main"/>
@@ -2702,6 +3255,7 @@
         <w:pStyle w:val="Legenda"/>
         <w:jc w:val="center"/>
       </w:pPr>
+      <w:bookmarkStart w:id="15" w:name="_Ref469401746"/>
       <w:r>
         <w:t xml:space="preserve">Figura </w:t>
       </w:r>
@@ -2718,7 +3272,7 @@
         <w:rPr>
           <w:noProof/>
         </w:rPr>
-        <w:t>7</w:t>
+        <w:t>8</w:t>
       </w:r>
       <w:r>
         <w:rPr>
@@ -2729,43 +3283,55 @@
       <w:r>
         <w:t xml:space="preserve"> Menu algoritmo</w:t>
       </w:r>
+      <w:bookmarkEnd w:id="15"/>
     </w:p>
     <w:p/>
     <w:p>
       <w:pPr>
         <w:pStyle w:val="PargrafodaLista"/>
         <w:numPr>
-          <w:ilvl w:val="0"/>
+          <w:ilvl w:val="1"/>
           <w:numId w:val="2"/>
         </w:numPr>
       </w:pPr>
       <w:r>
-        <w:t xml:space="preserve">No caso do algoritmo escolhido por o </w:t>
-      </w:r>
-      <w:proofErr w:type="spellStart"/>
-      <w:r>
-        <w:t>dfs</w:t>
-      </w:r>
-      <w:proofErr w:type="spellEnd"/>
-      <w:r>
-        <w:t xml:space="preserve"> (</w:t>
-      </w:r>
-      <w:proofErr w:type="spellStart"/>
+        <w:t>No caso do algoritmo escolhido por o dfs (</w:t>
+      </w:r>
       <w:r>
         <w:rPr>
           <w:i/>
         </w:rPr>
-        <w:t>depth-first-search</w:t>
-      </w:r>
-      <w:proofErr w:type="spellEnd"/>
-      <w:r>
-        <w:rPr>
-          <w:i/>
-        </w:rPr>
-        <w:t xml:space="preserve"> </w:t>
-      </w:r>
-      <w:r>
-        <w:t>– Procura em profundidade) será pedido que o utilizador insira uma profundidade máxima (Figura 8).</w:t>
+        <w:t xml:space="preserve">depth-first-search </w:t>
+      </w:r>
+      <w:r>
+        <w:t>– Procura em profundidade) será pedido que o utilizador insira uma profundidade máxima (</w:t>
+      </w:r>
+      <w:r>
+        <w:fldChar w:fldCharType="begin"/>
+      </w:r>
+      <w:r>
+        <w:instrText xml:space="preserve"> REF _Ref469401754 \h </w:instrText>
+      </w:r>
+      <w:r>
+        <w:fldChar w:fldCharType="separate"/>
+      </w:r>
+      <w:r>
+        <w:t xml:space="preserve">Figura </w:t>
+      </w:r>
+      <w:r>
+        <w:rPr>
+          <w:noProof/>
+        </w:rPr>
+        <w:t>9</w:t>
+      </w:r>
+      <w:r>
+        <w:t xml:space="preserve"> Inserir profundidade do algoritmo dfs</w:t>
+      </w:r>
+      <w:r>
+        <w:fldChar w:fldCharType="end"/>
+      </w:r>
+      <w:r>
+        <w:t>).</w:t>
       </w:r>
     </w:p>
     <w:p>
@@ -2794,7 +3360,7 @@
                     <pic:cNvPicPr/>
                   </pic:nvPicPr>
                   <pic:blipFill rotWithShape="1">
-                    <a:blip r:embed="rId22" cstate="screen">
+                    <a:blip r:embed="rId23" cstate="screen">
                       <a:extLst>
                         <a:ext uri="{28A0092B-C50C-407E-A947-70E740481C1C}">
                           <a14:useLocalDpi xmlns:a14="http://schemas.microsoft.com/office/drawing/2010/main"/>
@@ -2833,36 +3399,73 @@
         <w:pStyle w:val="Legenda"/>
         <w:jc w:val="center"/>
       </w:pPr>
+      <w:bookmarkStart w:id="16" w:name="_Ref469401754"/>
       <w:r>
         <w:t xml:space="preserve">Figura </w:t>
       </w:r>
-      <w:fldSimple w:instr=" SEQ Figura \* ARABIC ">
-        <w:r>
-          <w:rPr>
-            <w:noProof/>
-          </w:rPr>
-          <w:t>8</w:t>
-        </w:r>
-      </w:fldSimple>
-      <w:r>
-        <w:t xml:space="preserve"> Inserir profundidade do algoritmo </w:t>
-      </w:r>
-      <w:proofErr w:type="spellStart"/>
-      <w:r>
-        <w:t>dfs</w:t>
-      </w:r>
-      <w:proofErr w:type="spellEnd"/>
+      <w:r>
+        <w:fldChar w:fldCharType="begin"/>
+      </w:r>
+      <w:r>
+        <w:instrText xml:space="preserve"> SEQ Figura \* ARABIC </w:instrText>
+      </w:r>
+      <w:r>
+        <w:fldChar w:fldCharType="separate"/>
+      </w:r>
+      <w:r>
+        <w:rPr>
+          <w:noProof/>
+        </w:rPr>
+        <w:t>9</w:t>
+      </w:r>
+      <w:r>
+        <w:rPr>
+          <w:noProof/>
+        </w:rPr>
+        <w:fldChar w:fldCharType="end"/>
+      </w:r>
+      <w:r>
+        <w:t xml:space="preserve"> Inserir profundidade do algoritmo dfs</w:t>
+      </w:r>
+      <w:bookmarkEnd w:id="16"/>
     </w:p>
     <w:p>
       <w:pPr>
         <w:pStyle w:val="PargrafodaLista"/>
         <w:numPr>
-          <w:ilvl w:val="0"/>
+          <w:ilvl w:val="1"/>
           <w:numId w:val="2"/>
         </w:numPr>
       </w:pPr>
       <w:r>
-        <w:t>No caso do algoritmo escolhido por a-asterisco (A*) ou ida-asterisco(IDA*), será pedido ao utilizador que escolha dois tipos de heurísticas (Heurística proposta pelos professores e heurística proposta pelos alunos). Ver (Figura 9).</w:t>
+        <w:t>No caso do algoritmo escolhido por a-asterisco (A*) ou ida-asterisco(IDA*), será pedido ao utilizador que escolha dois tipos de heurísticas (Heurística proposta pelos professores e heurística proposta pelos alunos). Ver (</w:t>
+      </w:r>
+      <w:r>
+        <w:fldChar w:fldCharType="begin"/>
+      </w:r>
+      <w:r>
+        <w:instrText xml:space="preserve"> REF _Ref469401762 \h </w:instrText>
+      </w:r>
+      <w:r>
+        <w:fldChar w:fldCharType="separate"/>
+      </w:r>
+      <w:r>
+        <w:t xml:space="preserve">Figura </w:t>
+      </w:r>
+      <w:r>
+        <w:rPr>
+          <w:noProof/>
+        </w:rPr>
+        <w:t>10</w:t>
+      </w:r>
+      <w:r>
+        <w:t xml:space="preserve"> selecionar heuristica</w:t>
+      </w:r>
+      <w:r>
+        <w:fldChar w:fldCharType="end"/>
+      </w:r>
+      <w:r>
+        <w:t>).</w:t>
       </w:r>
     </w:p>
     <w:p>
@@ -2892,7 +3495,7 @@
                     <pic:cNvPicPr/>
                   </pic:nvPicPr>
                   <pic:blipFill rotWithShape="1">
-                    <a:blip r:embed="rId23" cstate="screen">
+                    <a:blip r:embed="rId24" cstate="screen">
                       <a:extLst>
                         <a:ext uri="{28A0092B-C50C-407E-A947-70E740481C1C}">
                           <a14:useLocalDpi xmlns:a14="http://schemas.microsoft.com/office/drawing/2010/main"/>
@@ -2931,25 +3534,35 @@
         <w:pStyle w:val="Legenda"/>
         <w:jc w:val="center"/>
       </w:pPr>
+      <w:bookmarkStart w:id="17" w:name="_Ref469401762"/>
       <w:r>
         <w:t xml:space="preserve">Figura </w:t>
       </w:r>
-      <w:fldSimple w:instr=" SEQ Figura \* ARABIC ">
-        <w:r>
-          <w:rPr>
-            <w:noProof/>
-          </w:rPr>
-          <w:t>9</w:t>
-        </w:r>
-      </w:fldSimple>
-      <w:r>
-        <w:t xml:space="preserve"> selecionar </w:t>
-      </w:r>
-      <w:proofErr w:type="spellStart"/>
-      <w:r>
-        <w:t>heuristica</w:t>
-      </w:r>
-      <w:proofErr w:type="spellEnd"/>
+      <w:r>
+        <w:fldChar w:fldCharType="begin"/>
+      </w:r>
+      <w:r>
+        <w:instrText xml:space="preserve"> SEQ Figura \* ARABIC </w:instrText>
+      </w:r>
+      <w:r>
+        <w:fldChar w:fldCharType="separate"/>
+      </w:r>
+      <w:r>
+        <w:rPr>
+          <w:noProof/>
+        </w:rPr>
+        <w:t>10</w:t>
+      </w:r>
+      <w:r>
+        <w:rPr>
+          <w:noProof/>
+        </w:rPr>
+        <w:fldChar w:fldCharType="end"/>
+      </w:r>
+      <w:r>
+        <w:t xml:space="preserve"> selecionar heuristica</w:t>
+      </w:r>
+      <w:bookmarkEnd w:id="17"/>
     </w:p>
     <w:p>
       <w:r>
@@ -2966,18 +3579,60 @@
       </w:pPr>
       <w:r>
         <w:lastRenderedPageBreak/>
-        <w:t>Após ter feito as etapas anteriores, será mostrado no ecrã a solução do tabuleiro escolhido anteriormente, e volta ao menu inicial. Ver (</w:t>
-      </w:r>
-      <w:commentRangeStart w:id="7"/>
-      <w:r>
-        <w:t>Figura 10).</w:t>
-      </w:r>
-      <w:commentRangeEnd w:id="7"/>
+        <w:t xml:space="preserve">Após ter feito as etapas anteriores, será mostrado no ecrã </w:t>
+      </w:r>
+      <w:r>
+        <w:t xml:space="preserve">os resultados do problema: problema inicial, solução do problema, nós gerados e expandidos, heurística aplicada, profundidade, penetrância, fator de ramificação e ainda a data e tempo de execução do programa. </w:t>
+      </w:r>
+      <w:r>
+        <w:t>Estas estatísticas serão</w:t>
+      </w:r>
+      <w:r>
+        <w:t xml:space="preserve"> </w:t>
+      </w:r>
+      <w:r>
+        <w:t>impressas</w:t>
+      </w:r>
+      <w:r>
+        <w:t xml:space="preserve"> num ficheiro do tipo .DAT, na diretoria onde se encontram os ficheiros do projeto.</w:t>
+      </w:r>
+      <w:r>
+        <w:t xml:space="preserve"> Ver (</w:t>
+      </w:r>
+      <w:r>
+        <w:fldChar w:fldCharType="begin"/>
+      </w:r>
+      <w:r>
+        <w:instrText xml:space="preserve"> REF _Ref469401773 \h </w:instrText>
+      </w:r>
+      <w:r>
+        <w:fldChar w:fldCharType="separate"/>
+      </w:r>
+      <w:r>
+        <w:t xml:space="preserve">Figura </w:t>
+      </w:r>
+      <w:r>
+        <w:rPr>
+          <w:noProof/>
+        </w:rPr>
+        <w:t>11</w:t>
+      </w:r>
+      <w:r>
+        <w:t xml:space="preserve"> solução final</w:t>
+      </w:r>
+      <w:r>
+        <w:fldChar w:fldCharType="end"/>
+      </w:r>
+      <w:commentRangeStart w:id="18"/>
+      <w:r>
+        <w:t>).</w:t>
+      </w:r>
+      <w:commentRangeEnd w:id="18"/>
       <w:r>
         <w:rPr>
           <w:rStyle w:val="Refdecomentrio"/>
         </w:rPr>
-        <w:commentReference w:id="7"/>
+        <w:commentReference w:id="18"/>
       </w:r>
     </w:p>
     <w:p>
@@ -3012,7 +3667,7 @@
                     <pic:cNvPicPr/>
                   </pic:nvPicPr>
                   <pic:blipFill rotWithShape="1">
-                    <a:blip r:embed="rId26" cstate="screen">
+                    <a:blip r:embed="rId27" cstate="screen">
                       <a:extLst>
                         <a:ext uri="{28A0092B-C50C-407E-A947-70E740481C1C}">
                           <a14:useLocalDpi xmlns:a14="http://schemas.microsoft.com/office/drawing/2010/main"/>
@@ -3051,20 +3706,35 @@
         <w:pStyle w:val="Legenda"/>
         <w:jc w:val="center"/>
       </w:pPr>
+      <w:bookmarkStart w:id="19" w:name="_Ref469401773"/>
       <w:r>
         <w:t xml:space="preserve">Figura </w:t>
       </w:r>
-      <w:fldSimple w:instr=" SEQ Figura \* ARABIC ">
-        <w:r>
-          <w:rPr>
-            <w:noProof/>
-          </w:rPr>
-          <w:t>10</w:t>
-        </w:r>
-      </w:fldSimple>
+      <w:r>
+        <w:fldChar w:fldCharType="begin"/>
+      </w:r>
+      <w:r>
+        <w:instrText xml:space="preserve"> SEQ Figura \* ARABIC </w:instrText>
+      </w:r>
+      <w:r>
+        <w:fldChar w:fldCharType="separate"/>
+      </w:r>
+      <w:r>
+        <w:rPr>
+          <w:noProof/>
+        </w:rPr>
+        <w:t>11</w:t>
+      </w:r>
+      <w:r>
+        <w:rPr>
+          <w:noProof/>
+        </w:rPr>
+        <w:fldChar w:fldCharType="end"/>
+      </w:r>
       <w:r>
         <w:t xml:space="preserve"> solução final</w:t>
       </w:r>
+      <w:bookmarkEnd w:id="19"/>
     </w:p>
     <w:p>
       <w:pPr>
@@ -3077,21 +3747,58 @@
       <w:pPr>
         <w:pStyle w:val="Cabealho1"/>
       </w:pPr>
-      <w:bookmarkStart w:id="8" w:name="_Toc469241603"/>
+      <w:bookmarkStart w:id="20" w:name="_Toc469401554"/>
       <w:r>
         <w:t>Limitações da aplicação</w:t>
       </w:r>
-      <w:bookmarkEnd w:id="8"/>
+      <w:bookmarkEnd w:id="20"/>
+    </w:p>
+    <w:p>
+      <w:r>
+        <w:t xml:space="preserve">Neste projeto, existe uma limitação relativamente ao </w:t>
+      </w:r>
+      <w:r>
+        <w:rPr>
+          <w:i/>
+        </w:rPr>
+        <w:t>software</w:t>
+      </w:r>
+      <w:r>
+        <w:t xml:space="preserve"> LisWorks, </w:t>
+      </w:r>
+      <w:r>
+        <w:t>ou seja,</w:t>
+      </w:r>
+      <w:r>
+        <w:t xml:space="preserve"> é limitado.</w:t>
+      </w:r>
+      <w:r>
+        <w:t xml:space="preserve"> Caso não fosse limitado, isto é, tivesse mais memória, o programa encontrava solução dos problemas em causa.</w:t>
+      </w:r>
+    </w:p>
+    <w:p>
+      <w:pPr>
+        <w:rPr>
+          <w:rFonts w:asciiTheme="majorHAnsi" w:eastAsiaTheme="majorEastAsia" w:hAnsiTheme="majorHAnsi" w:cstheme="majorBidi"/>
+          <w:color w:val="2E74B5" w:themeColor="accent1" w:themeShade="BF"/>
+          <w:sz w:val="32"/>
+          <w:szCs w:val="32"/>
+        </w:rPr>
+      </w:pPr>
+      <w:r>
+        <w:br w:type="page"/>
+      </w:r>
     </w:p>
     <w:p>
       <w:pPr>
         <w:pStyle w:val="Cabealho1"/>
       </w:pPr>
-      <w:bookmarkStart w:id="9" w:name="_Toc469241604"/>
-      <w:r>
+      <w:bookmarkStart w:id="21" w:name="_Toc469401555"/>
+      <w:r>
+        <w:lastRenderedPageBreak/>
         <w:t>Terminologia e Abreviaturas</w:t>
       </w:r>
-      <w:bookmarkEnd w:id="9"/>
+      <w:bookmarkEnd w:id="21"/>
     </w:p>
     <w:p>
       <w:pPr>
@@ -3458,7 +4165,6 @@
           <w:color w:val="000000"/>
         </w:rPr>
       </w:pPr>
-      <w:proofErr w:type="spellStart"/>
       <w:r>
         <w:rPr>
           <w:rFonts w:cstheme="minorHAnsi"/>
@@ -3467,31 +4173,8 @@
           <w:i/>
           <w:color w:val="000000"/>
         </w:rPr>
-        <w:t>Breadth</w:t>
-      </w:r>
-      <w:proofErr w:type="spellEnd"/>
-      <w:r>
-        <w:rPr>
-          <w:rFonts w:cstheme="minorHAnsi"/>
-          <w:b/>
-          <w:bCs/>
-          <w:i/>
-          <w:color w:val="000000"/>
-        </w:rPr>
-        <w:t xml:space="preserve"> </w:t>
-      </w:r>
-      <w:proofErr w:type="spellStart"/>
-      <w:r>
-        <w:rPr>
-          <w:rFonts w:cstheme="minorHAnsi"/>
-          <w:b/>
-          <w:bCs/>
-          <w:i/>
-          <w:color w:val="000000"/>
-        </w:rPr>
-        <w:t>First</w:t>
-      </w:r>
-      <w:proofErr w:type="spellEnd"/>
+        <w:t>Breadth First</w:t>
+      </w:r>
       <w:r>
         <w:rPr>
           <w:rFonts w:cstheme="minorHAnsi"/>
@@ -3603,7 +4286,6 @@
           <w:color w:val="000000"/>
         </w:rPr>
       </w:pPr>
-      <w:proofErr w:type="spellStart"/>
       <w:r>
         <w:rPr>
           <w:rFonts w:cstheme="minorHAnsi"/>
@@ -3613,33 +4295,8 @@
           <w:color w:val="000000"/>
           <w:u w:val="single"/>
         </w:rPr>
-        <w:t>Depth</w:t>
-      </w:r>
-      <w:proofErr w:type="spellEnd"/>
-      <w:r>
-        <w:rPr>
-          <w:rFonts w:cstheme="minorHAnsi"/>
-          <w:b/>
-          <w:bCs/>
-          <w:i/>
-          <w:color w:val="000000"/>
-          <w:u w:val="single"/>
-        </w:rPr>
-        <w:t xml:space="preserve"> </w:t>
-      </w:r>
-      <w:proofErr w:type="spellStart"/>
-      <w:r>
-        <w:rPr>
-          <w:rFonts w:cstheme="minorHAnsi"/>
-          <w:b/>
-          <w:bCs/>
-          <w:i/>
-          <w:color w:val="000000"/>
-          <w:u w:val="single"/>
-        </w:rPr>
-        <w:t>First</w:t>
-      </w:r>
-      <w:proofErr w:type="spellEnd"/>
+        <w:t>Depth First</w:t>
+      </w:r>
       <w:r>
         <w:rPr>
           <w:rFonts w:cstheme="minorHAnsi"/>
@@ -4024,10 +4681,58 @@
         <w:t>ção e à resolução de problemas.</w:t>
       </w:r>
     </w:p>
+    <w:p>
+      <w:pPr>
+        <w:pStyle w:val="PargrafodaLista"/>
+        <w:rPr>
+          <w:rFonts w:cstheme="minorHAnsi"/>
+          <w:color w:val="000000"/>
+        </w:rPr>
+      </w:pPr>
+    </w:p>
+    <w:p>
+      <w:pPr>
+        <w:pStyle w:val="PargrafodaLista"/>
+        <w:numPr>
+          <w:ilvl w:val="0"/>
+          <w:numId w:val="4"/>
+        </w:numPr>
+        <w:autoSpaceDE w:val="0"/>
+        <w:autoSpaceDN w:val="0"/>
+        <w:adjustRightInd w:val="0"/>
+        <w:spacing w:after="0" w:line="240" w:lineRule="auto"/>
+        <w:rPr>
+          <w:rFonts w:cstheme="minorHAnsi"/>
+          <w:color w:val="000000"/>
+        </w:rPr>
+      </w:pPr>
+      <w:r>
+        <w:rPr>
+          <w:rFonts w:cstheme="minorHAnsi"/>
+          <w:b/>
+          <w:color w:val="000000"/>
+        </w:rPr>
+        <w:t>Software</w:t>
+      </w:r>
+      <w:r>
+        <w:rPr>
+          <w:rFonts w:cstheme="minorHAnsi"/>
+          <w:color w:val="000000"/>
+        </w:rPr>
+        <w:t xml:space="preserve"> - </w:t>
+      </w:r>
+      <w:r>
+        <w:rPr>
+          <w:rFonts w:cstheme="minorHAnsi"/>
+          <w:color w:val="000000"/>
+        </w:rPr>
+        <w:t xml:space="preserve"> Sequência de instruções, seguidas por regras, que são executadas ou manipuladas de um programa de um computador.</w:t>
+      </w:r>
+    </w:p>
     <w:p/>
     <w:sectPr>
-      <w:headerReference w:type="default" r:id="rId27"/>
-      <w:footerReference w:type="default" r:id="rId28"/>
+      <w:headerReference w:type="default" r:id="rId28"/>
+      <w:footerReference w:type="default" r:id="rId29"/>
       <w:pgSz w:w="11906" w:h="16838"/>
       <w:pgMar w:top="1417" w:right="1701" w:bottom="1417" w:left="1701" w:header="708" w:footer="708" w:gutter="0"/>
       <w:cols w:space="708"/>
@@ -4040,7 +4745,7 @@
 
 <file path=word/comments.xml><?xml version="1.0" encoding="utf-8"?>
 <w:comments xmlns:wpc="http://schemas.microsoft.com/office/word/2010/wordprocessingCanvas" xmlns:cx="http://schemas.microsoft.com/office/drawing/2014/chartex" xmlns:cx1="http://schemas.microsoft.com/office/drawing/2015/9/8/chartex" xmlns:cx2="http://schemas.microsoft.com/office/drawing/2015/10/21/chartex" xmlns:cx3="http://schemas.microsoft.com/office/drawing/2016/5/9/chartex" xmlns:cx4="http://schemas.microsoft.com/office/drawing/2016/5/10/chartex" xmlns:cx5="http://schemas.microsoft.com/office/drawing/2016/5/11/chartex" xmlns:mc="http://schemas.openxmlformats.org/markup-compatibility/2006" xmlns:o="urn:schemas-microsoft-com:office:office" xmlns:r="http://schemas.openxmlformats.org/officeDocument/2006/relationships" xmlns:m="http://schemas.openxmlformats.org/officeDocument/2006/math" xmlns:v="urn:schemas-microsoft-com:vml" xmlns:wp14="http://schemas.microsoft.com/office/word/2010/wordprocessingDrawing" xmlns:wp="http://schemas.openxmlformats.org/drawingml/2006/wordprocessingDrawing" xmlns:w10="urn:schemas-microsoft-com:office:word" xmlns:w="http://schemas.openxmlformats.org/wordprocessingml/2006/main" xmlns:w14="http://schemas.microsoft.com/office/word/2010/wordml" xmlns:w15="http://schemas.microsoft.com/office/word/2012/wordml" xmlns:w16se="http://schemas.microsoft.com/office/word/2015/wordml/symex" xmlns:wpg="http://schemas.microsoft.com/office/word/2010/wordprocessingGroup" xmlns:wpi="http://schemas.microsoft.com/office/word/2010/wordprocessingInk" xmlns:wne="http://schemas.microsoft.com/office/word/2006/wordml" xmlns:wps="http://schemas.microsoft.com/office/word/2010/wordprocessingShape" mc:Ignorable="w14 w15 w16se wp14">
-  <w:comment w:id="7" w:author="Daniel's" w:date="2016-12-11T17:42:00Z" w:initials="D">
+  <w:comment w:id="18" w:author="Daniel's" w:date="2016-12-11T17:42:00Z" w:initials="D">
     <w:p>
       <w:pPr>
         <w:pStyle w:val="Textodecomentrio"/>
@@ -4052,7 +4757,10 @@
         <w:annotationRef/>
       </w:r>
       <w:r>
-        <w:t>Ainda falta alem desta solução mostrar as estatísticas.</w:t>
+        <w:rPr>
+          <w:rStyle w:val="Refdecomentrio"/>
+        </w:rPr>
+        <w:t>Alterar imagem para mostrar estatisticas</w:t>
       </w:r>
     </w:p>
   </w:comment>
@@ -4219,7 +4927,7 @@
         <w:noProof/>
         <w:color w:val="5B9BD5" w:themeColor="accent1"/>
       </w:rPr>
-      <w:t>2</w:t>
+      <w:t>3</w:t>
     </w:r>
     <w:r>
       <w:rPr>
@@ -4718,87 +5426,87 @@
   </w:abstractNum>
   <w:abstractNum w:abstractNumId="3" w15:restartNumberingAfterBreak="0">
     <w:nsid w:val="633949C2"/>
-    <w:multiLevelType w:val="hybridMultilevel"/>
-    <w:tmpl w:val="9F9E1482"/>
-    <w:lvl w:ilvl="0" w:tplc="0816000F">
+    <w:multiLevelType w:val="multilevel"/>
+    <w:tmpl w:val="0816001F"/>
+    <w:lvl w:ilvl="0">
       <w:start w:val="1"/>
       <w:numFmt w:val="decimal"/>
       <w:lvlText w:val="%1."/>
       <w:lvlJc w:val="left"/>
       <w:pPr>
-        <w:ind w:left="720" w:hanging="360"/>
+        <w:ind w:left="360" w:hanging="360"/>
       </w:pPr>
     </w:lvl>
-    <w:lvl w:ilvl="1" w:tplc="08160019" w:tentative="1">
-      <w:start w:val="1"/>
-      <w:numFmt w:val="lowerLetter"/>
-      <w:lvlText w:val="%2."/>
-      <w:lvlJc w:val="left"/>
-      <w:pPr>
-        <w:ind w:left="1440" w:hanging="360"/>
-      </w:pPr>
-    </w:lvl>
-    <w:lvl w:ilvl="2" w:tplc="0816001B" w:tentative="1">
-      <w:start w:val="1"/>
-      <w:numFmt w:val="lowerRoman"/>
-      <w:lvlText w:val="%3."/>
-      <w:lvlJc w:val="right"/>
-      <w:pPr>
-        <w:ind w:left="2160" w:hanging="180"/>
-      </w:pPr>
-    </w:lvl>
-    <w:lvl w:ilvl="3" w:tplc="0816000F" w:tentative="1">
+    <w:lvl w:ilvl="1">
       <w:start w:val="1"/>
       <w:numFmt w:val="decimal"/>
-      <w:lvlText w:val="%4."/>
+      <w:lvlText w:val="%1.%2."/>
       <w:lvlJc w:val="left"/>
       <w:pPr>
-        <w:ind w:left="2880" w:hanging="360"/>
+        <w:ind w:left="792" w:hanging="432"/>
       </w:pPr>
     </w:lvl>
-    <w:lvl w:ilvl="4" w:tplc="08160019" w:tentative="1">
-      <w:start w:val="1"/>
-      <w:numFmt w:val="lowerLetter"/>
-      <w:lvlText w:val="%5."/>
-      <w:lvlJc w:val="left"/>
-      <w:pPr>
-        <w:ind w:left="3600" w:hanging="360"/>
-      </w:pPr>
-    </w:lvl>
-    <w:lvl w:ilvl="5" w:tplc="0816001B" w:tentative="1">
-      <w:start w:val="1"/>
-      <w:numFmt w:val="lowerRoman"/>
-      <w:lvlText w:val="%6."/>
-      <w:lvlJc w:val="right"/>
-      <w:pPr>
-        <w:ind w:left="4320" w:hanging="180"/>
-      </w:pPr>
-    </w:lvl>
-    <w:lvl w:ilvl="6" w:tplc="0816000F" w:tentative="1">
+    <w:lvl w:ilvl="2">
       <w:start w:val="1"/>
       <w:numFmt w:val="decimal"/>
-      <w:lvlText w:val="%7."/>
+      <w:lvlText w:val="%1.%2.%3."/>
       <w:lvlJc w:val="left"/>
       <w:pPr>
-        <w:ind w:left="5040" w:hanging="360"/>
+        <w:ind w:left="1224" w:hanging="504"/>
       </w:pPr>
     </w:lvl>
-    <w:lvl w:ilvl="7" w:tplc="08160019" w:tentative="1">
+    <w:lvl w:ilvl="3">
       <w:start w:val="1"/>
-      <w:numFmt w:val="lowerLetter"/>
-      <w:lvlText w:val="%8."/>
+      <w:numFmt w:val="decimal"/>
+      <w:lvlText w:val="%1.%2.%3.%4."/>
       <w:lvlJc w:val="left"/>
       <w:pPr>
-        <w:ind w:left="5760" w:hanging="360"/>
+        <w:ind w:left="1728" w:hanging="648"/>
       </w:pPr>
     </w:lvl>
-    <w:lvl w:ilvl="8" w:tplc="0816001B" w:tentative="1">
+    <w:lvl w:ilvl="4">
       <w:start w:val="1"/>
-      <w:numFmt w:val="lowerRoman"/>
-      <w:lvlText w:val="%9."/>
-      <w:lvlJc w:val="right"/>
-      <w:pPr>
-        <w:ind w:left="6480" w:hanging="180"/>
+      <w:numFmt w:val="decimal"/>
+      <w:lvlText w:val="%1.%2.%3.%4.%5."/>
+      <w:lvlJc w:val="left"/>
+      <w:pPr>
+        <w:ind w:left="2232" w:hanging="792"/>
+      </w:pPr>
+    </w:lvl>
+    <w:lvl w:ilvl="5">
+      <w:start w:val="1"/>
+      <w:numFmt w:val="decimal"/>
+      <w:lvlText w:val="%1.%2.%3.%4.%5.%6."/>
+      <w:lvlJc w:val="left"/>
+      <w:pPr>
+        <w:ind w:left="2736" w:hanging="936"/>
+      </w:pPr>
+    </w:lvl>
+    <w:lvl w:ilvl="6">
+      <w:start w:val="1"/>
+      <w:numFmt w:val="decimal"/>
+      <w:lvlText w:val="%1.%2.%3.%4.%5.%6.%7."/>
+      <w:lvlJc w:val="left"/>
+      <w:pPr>
+        <w:ind w:left="3240" w:hanging="1080"/>
+      </w:pPr>
+    </w:lvl>
+    <w:lvl w:ilvl="7">
+      <w:start w:val="1"/>
+      <w:numFmt w:val="decimal"/>
+      <w:lvlText w:val="%1.%2.%3.%4.%5.%6.%7.%8."/>
+      <w:lvlJc w:val="left"/>
+      <w:pPr>
+        <w:ind w:left="3744" w:hanging="1224"/>
+      </w:pPr>
+    </w:lvl>
+    <w:lvl w:ilvl="8">
+      <w:start w:val="1"/>
+      <w:numFmt w:val="decimal"/>
+      <w:lvlText w:val="%1.%2.%3.%4.%5.%6.%7.%8.%9."/>
+      <w:lvlJc w:val="left"/>
+      <w:pPr>
+        <w:ind w:left="4320" w:hanging="1440"/>
       </w:pPr>
     </w:lvl>
   </w:abstractNum>
@@ -6153,6 +6861,18 @@
       <w:szCs w:val="18"/>
     </w:rPr>
   </w:style>
+  <w:style w:type="character" w:styleId="Hiperligaovisitada">
+    <w:name w:val="FollowedHyperlink"/>
+    <w:basedOn w:val="Tipodeletrapredefinidodopargrafo"/>
+    <w:uiPriority w:val="99"/>
+    <w:semiHidden/>
+    <w:unhideWhenUsed/>
+    <w:rsid w:val="003731A5"/>
+    <w:rPr>
+      <w:color w:val="954F72" w:themeColor="followedHyperlink"/>
+      <w:u w:val="single"/>
+    </w:rPr>
+  </w:style>
 </w:styles>
 </file>
 
@@ -6456,7 +7176,7 @@
 </file>
 
 <file path=customXml/itemProps1.xml><?xml version="1.0" encoding="utf-8"?>
-<ds:datastoreItem xmlns:ds="http://schemas.openxmlformats.org/officeDocument/2006/customXml" ds:itemID="{31EC8099-D472-42BB-B894-AA4352016B24}">
+<ds:datastoreItem xmlns:ds="http://schemas.openxmlformats.org/officeDocument/2006/customXml" ds:itemID="{30338770-460B-4596-B51F-8D4BB95CF3A7}">
   <ds:schemaRefs>
     <ds:schemaRef ds:uri="http://schemas.openxmlformats.org/officeDocument/2006/bibliography"/>
   </ds:schemaRefs>

</xml_diff>

<commit_message>
Manual finalizado v0.1 projecto com função comentada para mais tarde usar
</commit_message>
<xml_diff>
--- a/Manual de Utilizador.docx
+++ b/Manual de Utilizador.docx
@@ -1240,27 +1240,14 @@
                             <w:r>
                               <w:t xml:space="preserve">Figura </w:t>
                             </w:r>
-                            <w:r>
-                              <w:fldChar w:fldCharType="begin"/>
-                            </w:r>
-                            <w:r>
-                              <w:instrText xml:space="preserve"> SEQ Figura \* ARABIC </w:instrText>
-                            </w:r>
-                            <w:r>
-                              <w:fldChar w:fldCharType="separate"/>
-                            </w:r>
-                            <w:r>
-                              <w:rPr>
-                                <w:noProof/>
-                              </w:rPr>
-                              <w:t>1</w:t>
-                            </w:r>
-                            <w:r>
-                              <w:rPr>
-                                <w:noProof/>
-                              </w:rPr>
-                              <w:fldChar w:fldCharType="end"/>
-                            </w:r>
+                            <w:fldSimple w:instr=" SEQ Figura \* ARABIC ">
+                              <w:r>
+                                <w:rPr>
+                                  <w:noProof/>
+                                </w:rPr>
+                                <w:t>1</w:t>
+                              </w:r>
+                            </w:fldSimple>
                             <w:r>
                               <w:t xml:space="preserve"> Exemplo do jogo</w:t>
                             </w:r>
@@ -1567,8 +1554,6 @@
       <w:r>
         <w:t xml:space="preserve">) </w:t>
       </w:r>
-      <w:bookmarkStart w:id="5" w:name="_GoBack"/>
-      <w:bookmarkEnd w:id="5"/>
       <w:r>
         <w:t>é uma caixa com 9 caixas (n=3 e m=3), com 9 arcos conectados e 5 caixas com o objetivo de serem fechadas.</w:t>
       </w:r>
@@ -1577,11 +1562,11 @@
       <w:pPr>
         <w:pStyle w:val="Cabealho1"/>
       </w:pPr>
-      <w:bookmarkStart w:id="6" w:name="_Toc469401551"/>
+      <w:bookmarkStart w:id="4" w:name="_Toc469401551"/>
       <w:r>
         <w:t>Instalação do software LispWorks</w:t>
       </w:r>
-      <w:bookmarkEnd w:id="6"/>
+      <w:bookmarkEnd w:id="4"/>
     </w:p>
     <w:p>
       <w:pPr>
@@ -1617,12 +1602,12 @@
       <w:pPr>
         <w:pStyle w:val="Cabealho2"/>
       </w:pPr>
-      <w:bookmarkStart w:id="7" w:name="_Toc469401552"/>
+      <w:bookmarkStart w:id="5" w:name="_Toc469401552"/>
       <w:r>
         <w:lastRenderedPageBreak/>
         <w:t>Download e instalação</w:t>
       </w:r>
-      <w:bookmarkEnd w:id="7"/>
+      <w:bookmarkEnd w:id="5"/>
     </w:p>
     <w:p>
       <w:pPr>
@@ -1821,46 +1806,33 @@
         <w:pStyle w:val="Legenda"/>
         <w:jc w:val="center"/>
       </w:pPr>
-      <w:bookmarkStart w:id="8" w:name="_Ref469401626"/>
+      <w:bookmarkStart w:id="6" w:name="_Ref469401626"/>
       <w:r>
         <w:t xml:space="preserve">Figura </w:t>
       </w:r>
-      <w:r>
-        <w:fldChar w:fldCharType="begin"/>
-      </w:r>
-      <w:r>
-        <w:instrText xml:space="preserve"> SEQ Figura \* ARABIC </w:instrText>
-      </w:r>
-      <w:r>
-        <w:fldChar w:fldCharType="separate"/>
-      </w:r>
-      <w:r>
-        <w:rPr>
-          <w:noProof/>
-        </w:rPr>
-        <w:t>2</w:t>
-      </w:r>
-      <w:r>
-        <w:rPr>
-          <w:noProof/>
-        </w:rPr>
-        <w:fldChar w:fldCharType="end"/>
-      </w:r>
+      <w:fldSimple w:instr=" SEQ Figura \* ARABIC ">
+        <w:r>
+          <w:rPr>
+            <w:noProof/>
+          </w:rPr>
+          <w:t>2</w:t>
+        </w:r>
+      </w:fldSimple>
       <w:r>
         <w:t xml:space="preserve"> Instalação do software LispWorks</w:t>
       </w:r>
-      <w:bookmarkEnd w:id="8"/>
+      <w:bookmarkEnd w:id="6"/>
     </w:p>
     <w:p/>
     <w:p>
       <w:pPr>
         <w:pStyle w:val="Cabealho2"/>
       </w:pPr>
-      <w:bookmarkStart w:id="9" w:name="_Toc469401553"/>
+      <w:bookmarkStart w:id="7" w:name="_Toc469401553"/>
       <w:r>
         <w:t>Execução do software</w:t>
       </w:r>
-      <w:bookmarkEnd w:id="9"/>
+      <w:bookmarkEnd w:id="7"/>
     </w:p>
     <w:p>
       <w:r>
@@ -1917,20 +1889,13 @@
           <w:sz w:val="20"/>
           <w:szCs w:val="20"/>
         </w:rPr>
-        <w:instrText xml:space="preserve"> REF _Ref469401641 \h </w:instrText>
+        <w:instrText xml:space="preserve"> REF _Ref469401641 \h  \* MERGEFORMAT </w:instrText>
       </w:r>
       <w:r>
         <w:rPr>
           <w:sz w:val="20"/>
           <w:szCs w:val="20"/>
         </w:rPr>
-      </w:r>
-      <w:r>
-        <w:rPr>
-          <w:sz w:val="20"/>
-          <w:szCs w:val="20"/>
-        </w:rPr>
-        <w:instrText xml:space="preserve"> \* MERGEFORMAT </w:instrText>
       </w:r>
       <w:r>
         <w:rPr>
@@ -2103,35 +2068,22 @@
           <w:szCs w:val="22"/>
         </w:rPr>
       </w:pPr>
-      <w:bookmarkStart w:id="10" w:name="_Ref469401641"/>
+      <w:bookmarkStart w:id="8" w:name="_Ref469401641"/>
       <w:r>
         <w:t xml:space="preserve">Figura </w:t>
       </w:r>
-      <w:r>
-        <w:fldChar w:fldCharType="begin"/>
-      </w:r>
-      <w:r>
-        <w:instrText xml:space="preserve"> SEQ Figura \* ARABIC </w:instrText>
-      </w:r>
-      <w:r>
-        <w:fldChar w:fldCharType="separate"/>
-      </w:r>
-      <w:r>
-        <w:rPr>
-          <w:noProof/>
-        </w:rPr>
-        <w:t>3</w:t>
-      </w:r>
-      <w:r>
-        <w:rPr>
-          <w:noProof/>
-        </w:rPr>
-        <w:fldChar w:fldCharType="end"/>
-      </w:r>
+      <w:fldSimple w:instr=" SEQ Figura \* ARABIC ">
+        <w:r>
+          <w:rPr>
+            <w:noProof/>
+          </w:rPr>
+          <w:t>3</w:t>
+        </w:r>
+      </w:fldSimple>
       <w:r>
         <w:t xml:space="preserve"> Selecionar o ficheiro</w:t>
       </w:r>
-      <w:bookmarkEnd w:id="10"/>
+      <w:bookmarkEnd w:id="8"/>
     </w:p>
     <w:p>
       <w:pPr>
@@ -2181,7 +2133,7 @@
           <w:sz w:val="20"/>
           <w:szCs w:val="22"/>
         </w:rPr>
-        <w:instrText xml:space="preserve"> REF _Ref469401679 \h </w:instrText>
+        <w:instrText xml:space="preserve"> REF _Ref469401679 \h  \* MERGEFORMAT </w:instrText>
       </w:r>
       <w:r>
         <w:rPr>
@@ -2189,14 +2141,6 @@
           <w:sz w:val="20"/>
           <w:szCs w:val="22"/>
         </w:rPr>
-      </w:r>
-      <w:r>
-        <w:rPr>
-          <w:rFonts w:asciiTheme="minorHAnsi" w:hAnsiTheme="minorHAnsi" w:cstheme="minorHAnsi"/>
-          <w:sz w:val="20"/>
-          <w:szCs w:val="22"/>
-        </w:rPr>
-        <w:instrText xml:space="preserve"> \* MERGEFORMAT </w:instrText>
       </w:r>
       <w:r>
         <w:rPr>
@@ -2380,35 +2324,22 @@
         <w:pStyle w:val="Legenda"/>
         <w:jc w:val="center"/>
       </w:pPr>
-      <w:bookmarkStart w:id="11" w:name="_Ref469401679"/>
+      <w:bookmarkStart w:id="9" w:name="_Ref469401679"/>
       <w:r>
         <w:t xml:space="preserve">Figura </w:t>
       </w:r>
-      <w:r>
-        <w:fldChar w:fldCharType="begin"/>
-      </w:r>
-      <w:r>
-        <w:instrText xml:space="preserve"> SEQ Figura \* ARABIC </w:instrText>
-      </w:r>
-      <w:r>
-        <w:fldChar w:fldCharType="separate"/>
-      </w:r>
-      <w:r>
-        <w:rPr>
-          <w:noProof/>
-        </w:rPr>
-        <w:t>4</w:t>
-      </w:r>
-      <w:r>
-        <w:rPr>
-          <w:noProof/>
-        </w:rPr>
-        <w:fldChar w:fldCharType="end"/>
-      </w:r>
+      <w:fldSimple w:instr=" SEQ Figura \* ARABIC ">
+        <w:r>
+          <w:rPr>
+            <w:noProof/>
+          </w:rPr>
+          <w:t>4</w:t>
+        </w:r>
+      </w:fldSimple>
       <w:r>
         <w:t xml:space="preserve"> Compilar ficheiro</w:t>
       </w:r>
-      <w:bookmarkEnd w:id="11"/>
+      <w:bookmarkEnd w:id="9"/>
     </w:p>
     <w:p>
       <w:pPr>
@@ -2503,7 +2434,7 @@
           <w:sz w:val="20"/>
           <w:szCs w:val="22"/>
         </w:rPr>
-        <w:instrText xml:space="preserve"> REF _Ref469401700 \h </w:instrText>
+        <w:instrText xml:space="preserve"> REF _Ref469401700 \h  \* MERGEFORMAT </w:instrText>
       </w:r>
       <w:r>
         <w:rPr>
@@ -2511,14 +2442,6 @@
           <w:sz w:val="20"/>
           <w:szCs w:val="22"/>
         </w:rPr>
-      </w:r>
-      <w:r>
-        <w:rPr>
-          <w:rFonts w:asciiTheme="minorHAnsi" w:hAnsiTheme="minorHAnsi" w:cstheme="minorHAnsi"/>
-          <w:sz w:val="20"/>
-          <w:szCs w:val="22"/>
-        </w:rPr>
-        <w:instrText xml:space="preserve"> \* MERGEFORMAT </w:instrText>
       </w:r>
       <w:r>
         <w:rPr>
@@ -2678,35 +2601,22 @@
         <w:pStyle w:val="Legenda"/>
         <w:jc w:val="center"/>
       </w:pPr>
-      <w:bookmarkStart w:id="12" w:name="_Ref469401700"/>
+      <w:bookmarkStart w:id="10" w:name="_Ref469401700"/>
       <w:r>
         <w:t xml:space="preserve">Figura </w:t>
       </w:r>
-      <w:r>
-        <w:fldChar w:fldCharType="begin"/>
-      </w:r>
-      <w:r>
-        <w:instrText xml:space="preserve"> SEQ Figura \* ARABIC </w:instrText>
-      </w:r>
-      <w:r>
-        <w:fldChar w:fldCharType="separate"/>
-      </w:r>
-      <w:r>
-        <w:rPr>
-          <w:noProof/>
-        </w:rPr>
-        <w:t>5</w:t>
-      </w:r>
-      <w:r>
-        <w:rPr>
-          <w:noProof/>
-        </w:rPr>
-        <w:fldChar w:fldCharType="end"/>
-      </w:r>
+      <w:fldSimple w:instr=" SEQ Figura \* ARABIC ">
+        <w:r>
+          <w:rPr>
+            <w:noProof/>
+          </w:rPr>
+          <w:t>5</w:t>
+        </w:r>
+      </w:fldSimple>
       <w:r>
         <w:t xml:space="preserve"> Iniciar Jogo - Menu</w:t>
       </w:r>
-      <w:bookmarkEnd w:id="12"/>
+      <w:bookmarkEnd w:id="10"/>
     </w:p>
     <w:p>
       <w:pPr>
@@ -2969,35 +2879,22 @@
         <w:pStyle w:val="Legenda"/>
         <w:jc w:val="center"/>
       </w:pPr>
-      <w:bookmarkStart w:id="13" w:name="_Ref469401722"/>
+      <w:bookmarkStart w:id="11" w:name="_Ref469401722"/>
       <w:r>
         <w:t xml:space="preserve">Figura </w:t>
       </w:r>
-      <w:r>
-        <w:fldChar w:fldCharType="begin"/>
-      </w:r>
-      <w:r>
-        <w:instrText xml:space="preserve"> SEQ Figura \* ARABIC </w:instrText>
-      </w:r>
-      <w:r>
-        <w:fldChar w:fldCharType="separate"/>
-      </w:r>
-      <w:r>
-        <w:rPr>
-          <w:noProof/>
-        </w:rPr>
-        <w:t>6</w:t>
-      </w:r>
-      <w:r>
-        <w:rPr>
-          <w:noProof/>
-        </w:rPr>
-        <w:fldChar w:fldCharType="end"/>
-      </w:r>
+      <w:fldSimple w:instr=" SEQ Figura \* ARABIC ">
+        <w:r>
+          <w:rPr>
+            <w:noProof/>
+          </w:rPr>
+          <w:t>6</w:t>
+        </w:r>
+      </w:fldSimple>
       <w:r>
         <w:t xml:space="preserve"> Menu problemas</w:t>
       </w:r>
-      <w:bookmarkEnd w:id="13"/>
+      <w:bookmarkEnd w:id="11"/>
     </w:p>
     <w:p>
       <w:pPr>
@@ -3070,35 +2967,22 @@
         <w:pStyle w:val="Legenda"/>
         <w:jc w:val="center"/>
       </w:pPr>
-      <w:bookmarkStart w:id="14" w:name="_Ref469401730"/>
+      <w:bookmarkStart w:id="12" w:name="_Ref469401730"/>
       <w:r>
         <w:t xml:space="preserve">Figura </w:t>
       </w:r>
-      <w:r>
-        <w:fldChar w:fldCharType="begin"/>
-      </w:r>
-      <w:r>
-        <w:instrText xml:space="preserve"> SEQ Figura \* ARABIC </w:instrText>
-      </w:r>
-      <w:r>
-        <w:fldChar w:fldCharType="separate"/>
-      </w:r>
-      <w:r>
-        <w:rPr>
-          <w:noProof/>
-        </w:rPr>
-        <w:t>7</w:t>
-      </w:r>
-      <w:r>
-        <w:rPr>
-          <w:noProof/>
-        </w:rPr>
-        <w:fldChar w:fldCharType="end"/>
-      </w:r>
+      <w:fldSimple w:instr=" SEQ Figura \* ARABIC ">
+        <w:r>
+          <w:rPr>
+            <w:noProof/>
+          </w:rPr>
+          <w:t>7</w:t>
+        </w:r>
+      </w:fldSimple>
       <w:r>
         <w:t xml:space="preserve"> Objetivo alcançar</w:t>
       </w:r>
-      <w:bookmarkEnd w:id="14"/>
+      <w:bookmarkEnd w:id="12"/>
     </w:p>
     <w:p/>
     <w:p>
@@ -3255,35 +3139,22 @@
         <w:pStyle w:val="Legenda"/>
         <w:jc w:val="center"/>
       </w:pPr>
-      <w:bookmarkStart w:id="15" w:name="_Ref469401746"/>
+      <w:bookmarkStart w:id="13" w:name="_Ref469401746"/>
       <w:r>
         <w:t xml:space="preserve">Figura </w:t>
       </w:r>
-      <w:r>
-        <w:fldChar w:fldCharType="begin"/>
-      </w:r>
-      <w:r>
-        <w:instrText xml:space="preserve"> SEQ Figura \* ARABIC </w:instrText>
-      </w:r>
-      <w:r>
-        <w:fldChar w:fldCharType="separate"/>
-      </w:r>
-      <w:r>
-        <w:rPr>
-          <w:noProof/>
-        </w:rPr>
-        <w:t>8</w:t>
-      </w:r>
-      <w:r>
-        <w:rPr>
-          <w:noProof/>
-        </w:rPr>
-        <w:fldChar w:fldCharType="end"/>
-      </w:r>
+      <w:fldSimple w:instr=" SEQ Figura \* ARABIC ">
+        <w:r>
+          <w:rPr>
+            <w:noProof/>
+          </w:rPr>
+          <w:t>8</w:t>
+        </w:r>
+      </w:fldSimple>
       <w:r>
         <w:t xml:space="preserve"> Menu algoritmo</w:t>
       </w:r>
-      <w:bookmarkEnd w:id="15"/>
+      <w:bookmarkEnd w:id="13"/>
     </w:p>
     <w:p/>
     <w:p>
@@ -3399,35 +3270,22 @@
         <w:pStyle w:val="Legenda"/>
         <w:jc w:val="center"/>
       </w:pPr>
-      <w:bookmarkStart w:id="16" w:name="_Ref469401754"/>
+      <w:bookmarkStart w:id="14" w:name="_Ref469401754"/>
       <w:r>
         <w:t xml:space="preserve">Figura </w:t>
       </w:r>
-      <w:r>
-        <w:fldChar w:fldCharType="begin"/>
-      </w:r>
-      <w:r>
-        <w:instrText xml:space="preserve"> SEQ Figura \* ARABIC </w:instrText>
-      </w:r>
-      <w:r>
-        <w:fldChar w:fldCharType="separate"/>
-      </w:r>
-      <w:r>
-        <w:rPr>
-          <w:noProof/>
-        </w:rPr>
-        <w:t>9</w:t>
-      </w:r>
-      <w:r>
-        <w:rPr>
-          <w:noProof/>
-        </w:rPr>
-        <w:fldChar w:fldCharType="end"/>
-      </w:r>
+      <w:fldSimple w:instr=" SEQ Figura \* ARABIC ">
+        <w:r>
+          <w:rPr>
+            <w:noProof/>
+          </w:rPr>
+          <w:t>9</w:t>
+        </w:r>
+      </w:fldSimple>
       <w:r>
         <w:t xml:space="preserve"> Inserir profundidade do algoritmo dfs</w:t>
       </w:r>
-      <w:bookmarkEnd w:id="16"/>
+      <w:bookmarkEnd w:id="14"/>
     </w:p>
     <w:p>
       <w:pPr>
@@ -3534,35 +3392,22 @@
         <w:pStyle w:val="Legenda"/>
         <w:jc w:val="center"/>
       </w:pPr>
-      <w:bookmarkStart w:id="17" w:name="_Ref469401762"/>
+      <w:bookmarkStart w:id="15" w:name="_Ref469401762"/>
       <w:r>
         <w:t xml:space="preserve">Figura </w:t>
       </w:r>
-      <w:r>
-        <w:fldChar w:fldCharType="begin"/>
-      </w:r>
-      <w:r>
-        <w:instrText xml:space="preserve"> SEQ Figura \* ARABIC </w:instrText>
-      </w:r>
-      <w:r>
-        <w:fldChar w:fldCharType="separate"/>
-      </w:r>
-      <w:r>
-        <w:rPr>
-          <w:noProof/>
-        </w:rPr>
-        <w:t>10</w:t>
-      </w:r>
-      <w:r>
-        <w:rPr>
-          <w:noProof/>
-        </w:rPr>
-        <w:fldChar w:fldCharType="end"/>
-      </w:r>
+      <w:fldSimple w:instr=" SEQ Figura \* ARABIC ">
+        <w:r>
+          <w:rPr>
+            <w:noProof/>
+          </w:rPr>
+          <w:t>10</w:t>
+        </w:r>
+      </w:fldSimple>
       <w:r>
         <w:t xml:space="preserve"> selecionar heuristica</w:t>
       </w:r>
-      <w:bookmarkEnd w:id="17"/>
+      <w:bookmarkEnd w:id="15"/>
     </w:p>
     <w:p>
       <w:r>
@@ -3623,26 +3468,20 @@
       <w:r>
         <w:fldChar w:fldCharType="end"/>
       </w:r>
-      <w:commentRangeStart w:id="18"/>
+      <w:commentRangeStart w:id="16"/>
       <w:r>
         <w:t>).</w:t>
       </w:r>
-      <w:commentRangeEnd w:id="18"/>
+      <w:commentRangeEnd w:id="16"/>
       <w:r>
         <w:rPr>
           <w:rStyle w:val="Refdecomentrio"/>
         </w:rPr>
-        <w:commentReference w:id="18"/>
-      </w:r>
-    </w:p>
-    <w:p>
-      <w:pPr>
-        <w:ind w:left="360"/>
-      </w:pPr>
-    </w:p>
-    <w:p>
-      <w:pPr>
-        <w:keepNext/>
+        <w:commentReference w:id="16"/>
+      </w:r>
+    </w:p>
+    <w:p>
+      <w:pPr>
         <w:ind w:left="360"/>
         <w:jc w:val="center"/>
       </w:pPr>
@@ -3652,10 +3491,10 @@
           <w:lang w:eastAsia="pt-PT"/>
         </w:rPr>
         <w:drawing>
-          <wp:inline distT="0" distB="0" distL="0" distR="0" wp14:anchorId="588E173A" wp14:editId="5E1DE4EF">
-            <wp:extent cx="4408098" cy="1079230"/>
-            <wp:effectExtent l="0" t="0" r="0" b="6985"/>
-            <wp:docPr id="8" name="Imagem 8"/>
+          <wp:inline distT="0" distB="0" distL="0" distR="0" wp14:anchorId="4565FC3D" wp14:editId="7B85D110">
+            <wp:extent cx="4373593" cy="1733550"/>
+            <wp:effectExtent l="0" t="0" r="8255" b="0"/>
+            <wp:docPr id="23" name="Imagem 23"/>
             <wp:cNvGraphicFramePr>
               <a:graphicFrameLocks xmlns:a="http://schemas.openxmlformats.org/drawingml/2006/main" noChangeAspect="1"/>
             </wp:cNvGraphicFramePr>
@@ -3667,7 +3506,7 @@
                     <pic:cNvPicPr/>
                   </pic:nvPicPr>
                   <pic:blipFill rotWithShape="1">
-                    <a:blip r:embed="rId27" cstate="screen">
+                    <a:blip r:embed="rId27" cstate="print">
                       <a:extLst>
                         <a:ext uri="{28A0092B-C50C-407E-A947-70E740481C1C}">
                           <a14:useLocalDpi xmlns:a14="http://schemas.microsoft.com/office/drawing/2010/main"/>
@@ -3680,7 +3519,7 @@
                   <pic:spPr bwMode="auto">
                     <a:xfrm>
                       <a:off x="0" y="0"/>
-                      <a:ext cx="4439571" cy="1086936"/>
+                      <a:ext cx="4374380" cy="1733862"/>
                     </a:xfrm>
                     <a:prstGeom prst="rect">
                       <a:avLst/>
@@ -3706,52 +3545,39 @@
         <w:pStyle w:val="Legenda"/>
         <w:jc w:val="center"/>
       </w:pPr>
-      <w:bookmarkStart w:id="19" w:name="_Ref469401773"/>
+      <w:bookmarkStart w:id="18" w:name="_Ref469401773"/>
       <w:r>
         <w:t xml:space="preserve">Figura </w:t>
       </w:r>
-      <w:r>
-        <w:fldChar w:fldCharType="begin"/>
-      </w:r>
-      <w:r>
-        <w:instrText xml:space="preserve"> SEQ Figura \* ARABIC </w:instrText>
-      </w:r>
-      <w:r>
-        <w:fldChar w:fldCharType="separate"/>
-      </w:r>
-      <w:r>
-        <w:rPr>
-          <w:noProof/>
-        </w:rPr>
-        <w:t>11</w:t>
-      </w:r>
-      <w:r>
-        <w:rPr>
-          <w:noProof/>
-        </w:rPr>
-        <w:fldChar w:fldCharType="end"/>
-      </w:r>
+      <w:fldSimple w:instr=" SEQ Figura \* ARABIC ">
+        <w:r>
+          <w:rPr>
+            <w:noProof/>
+          </w:rPr>
+          <w:t>11</w:t>
+        </w:r>
+      </w:fldSimple>
       <w:r>
         <w:t xml:space="preserve"> solução final</w:t>
       </w:r>
+      <w:bookmarkEnd w:id="18"/>
+    </w:p>
+    <w:p>
+      <w:pPr>
+        <w:rPr>
+          <w:u w:val="single"/>
+        </w:rPr>
+      </w:pPr>
+    </w:p>
+    <w:p>
+      <w:pPr>
+        <w:pStyle w:val="Cabealho1"/>
+      </w:pPr>
+      <w:bookmarkStart w:id="19" w:name="_Toc469401554"/>
+      <w:r>
+        <w:t>Limitações da aplicação</w:t>
+      </w:r>
       <w:bookmarkEnd w:id="19"/>
-    </w:p>
-    <w:p>
-      <w:pPr>
-        <w:rPr>
-          <w:u w:val="single"/>
-        </w:rPr>
-      </w:pPr>
-    </w:p>
-    <w:p>
-      <w:pPr>
-        <w:pStyle w:val="Cabealho1"/>
-      </w:pPr>
-      <w:bookmarkStart w:id="20" w:name="_Toc469401554"/>
-      <w:r>
-        <w:t>Limitações da aplicação</w:t>
-      </w:r>
-      <w:bookmarkEnd w:id="20"/>
     </w:p>
     <w:p>
       <w:r>
@@ -3793,12 +3619,12 @@
       <w:pPr>
         <w:pStyle w:val="Cabealho1"/>
       </w:pPr>
-      <w:bookmarkStart w:id="21" w:name="_Toc469401555"/>
+      <w:bookmarkStart w:id="20" w:name="_Toc469401555"/>
       <w:r>
         <w:lastRenderedPageBreak/>
         <w:t>Terminologia e Abreviaturas</w:t>
       </w:r>
-      <w:bookmarkEnd w:id="21"/>
+      <w:bookmarkEnd w:id="20"/>
     </w:p>
     <w:p>
       <w:pPr>
@@ -4745,11 +4571,12 @@
 
 <file path=word/comments.xml><?xml version="1.0" encoding="utf-8"?>
 <w:comments xmlns:wpc="http://schemas.microsoft.com/office/word/2010/wordprocessingCanvas" xmlns:cx="http://schemas.microsoft.com/office/drawing/2014/chartex" xmlns:cx1="http://schemas.microsoft.com/office/drawing/2015/9/8/chartex" xmlns:cx2="http://schemas.microsoft.com/office/drawing/2015/10/21/chartex" xmlns:cx3="http://schemas.microsoft.com/office/drawing/2016/5/9/chartex" xmlns:cx4="http://schemas.microsoft.com/office/drawing/2016/5/10/chartex" xmlns:cx5="http://schemas.microsoft.com/office/drawing/2016/5/11/chartex" xmlns:mc="http://schemas.openxmlformats.org/markup-compatibility/2006" xmlns:o="urn:schemas-microsoft-com:office:office" xmlns:r="http://schemas.openxmlformats.org/officeDocument/2006/relationships" xmlns:m="http://schemas.openxmlformats.org/officeDocument/2006/math" xmlns:v="urn:schemas-microsoft-com:vml" xmlns:wp14="http://schemas.microsoft.com/office/word/2010/wordprocessingDrawing" xmlns:wp="http://schemas.openxmlformats.org/drawingml/2006/wordprocessingDrawing" xmlns:w10="urn:schemas-microsoft-com:office:word" xmlns:w="http://schemas.openxmlformats.org/wordprocessingml/2006/main" xmlns:w14="http://schemas.microsoft.com/office/word/2010/wordml" xmlns:w15="http://schemas.microsoft.com/office/word/2012/wordml" xmlns:w16se="http://schemas.microsoft.com/office/word/2015/wordml/symex" xmlns:wpg="http://schemas.microsoft.com/office/word/2010/wordprocessingGroup" xmlns:wpi="http://schemas.microsoft.com/office/word/2010/wordprocessingInk" xmlns:wne="http://schemas.microsoft.com/office/word/2006/wordml" xmlns:wps="http://schemas.microsoft.com/office/word/2010/wordprocessingShape" mc:Ignorable="w14 w15 w16se wp14">
-  <w:comment w:id="18" w:author="Daniel's" w:date="2016-12-11T17:42:00Z" w:initials="D">
+  <w:comment w:id="16" w:author="Daniel's" w:date="2016-12-11T17:42:00Z" w:initials="D">
     <w:p>
       <w:pPr>
         <w:pStyle w:val="Textodecomentrio"/>
       </w:pPr>
+      <w:bookmarkStart w:id="17" w:name="_GoBack"/>
       <w:r>
         <w:rPr>
           <w:rStyle w:val="Refdecomentrio"/>
@@ -4762,6 +4589,7 @@
         </w:rPr>
         <w:t>Alterar imagem para mostrar estatisticas</w:t>
       </w:r>
+      <w:bookmarkEnd w:id="17"/>
     </w:p>
   </w:comment>
 </w:comments>
@@ -4769,7 +4597,7 @@
 
 <file path=word/commentsExtended.xml><?xml version="1.0" encoding="utf-8"?>
 <w15:commentsEx xmlns:wpc="http://schemas.microsoft.com/office/word/2010/wordprocessingCanvas" xmlns:cx="http://schemas.microsoft.com/office/drawing/2014/chartex" xmlns:cx1="http://schemas.microsoft.com/office/drawing/2015/9/8/chartex" xmlns:cx2="http://schemas.microsoft.com/office/drawing/2015/10/21/chartex" xmlns:cx3="http://schemas.microsoft.com/office/drawing/2016/5/9/chartex" xmlns:cx4="http://schemas.microsoft.com/office/drawing/2016/5/10/chartex" xmlns:cx5="http://schemas.microsoft.com/office/drawing/2016/5/11/chartex" xmlns:mc="http://schemas.openxmlformats.org/markup-compatibility/2006" xmlns:o="urn:schemas-microsoft-com:office:office" xmlns:r="http://schemas.openxmlformats.org/officeDocument/2006/relationships" xmlns:m="http://schemas.openxmlformats.org/officeDocument/2006/math" xmlns:v="urn:schemas-microsoft-com:vml" xmlns:wp14="http://schemas.microsoft.com/office/word/2010/wordprocessingDrawing" xmlns:wp="http://schemas.openxmlformats.org/drawingml/2006/wordprocessingDrawing" xmlns:w10="urn:schemas-microsoft-com:office:word" xmlns:w="http://schemas.openxmlformats.org/wordprocessingml/2006/main" xmlns:w14="http://schemas.microsoft.com/office/word/2010/wordml" xmlns:w15="http://schemas.microsoft.com/office/word/2012/wordml" xmlns:w16se="http://schemas.microsoft.com/office/word/2015/wordml/symex" xmlns:wpg="http://schemas.microsoft.com/office/word/2010/wordprocessingGroup" xmlns:wpi="http://schemas.microsoft.com/office/word/2010/wordprocessingInk" xmlns:wne="http://schemas.microsoft.com/office/word/2006/wordml" xmlns:wps="http://schemas.microsoft.com/office/word/2010/wordprocessingShape" mc:Ignorable="w14 w15 w16se wp14">
-  <w15:commentEx w15:paraId="3BE48F00" w15:done="0"/>
+  <w15:commentEx w15:paraId="3BE48F00" w15:done="1"/>
 </w15:commentsEx>
 </file>
 
@@ -7176,7 +7004,7 @@
 </file>
 
 <file path=customXml/itemProps1.xml><?xml version="1.0" encoding="utf-8"?>
-<ds:datastoreItem xmlns:ds="http://schemas.openxmlformats.org/officeDocument/2006/customXml" ds:itemID="{30338770-460B-4596-B51F-8D4BB95CF3A7}">
+<ds:datastoreItem xmlns:ds="http://schemas.openxmlformats.org/officeDocument/2006/customXml" ds:itemID="{894BD062-1F99-4C10-AEF0-5488D65AD574}">
   <ds:schemaRefs>
     <ds:schemaRef ds:uri="http://schemas.openxmlformats.org/officeDocument/2006/bibliography"/>
   </ds:schemaRefs>

</xml_diff>

<commit_message>
Manuais versão final - Dá uma vista de olhos se esta tudo ok
</commit_message>
<xml_diff>
--- a/Manual de Utilizador.docx
+++ b/Manual de Utilizador.docx
@@ -148,21 +148,7 @@
         <w:jc w:val="center"/>
       </w:pPr>
       <w:r>
-        <w:t xml:space="preserve"> dos Pontos e das </w:t>
-      </w:r>
-      <w:commentRangeStart w:id="0"/>
-      <w:r>
-        <w:t>Caixas</w:t>
-      </w:r>
-      <w:commentRangeEnd w:id="0"/>
-      <w:r>
-        <w:rPr>
-          <w:rStyle w:val="Refdecomentrio"/>
-          <w:rFonts w:asciiTheme="minorHAnsi" w:eastAsiaTheme="minorEastAsia" w:hAnsiTheme="minorHAnsi" w:cstheme="minorBidi"/>
-          <w:color w:val="auto"/>
-          <w:spacing w:val="0"/>
-        </w:rPr>
-        <w:commentReference w:id="0"/>
+        <w:t xml:space="preserve"> dos Pontos e das Caixas</w:t>
       </w:r>
     </w:p>
     <w:p/>
@@ -225,13 +211,8 @@
         <w:t>Cédric</w:t>
       </w:r>
       <w:r>
-        <w:t xml:space="preserve"> </w:t>
-      </w:r>
-      <w:proofErr w:type="spellStart"/>
-      <w:r>
-        <w:t>Grueau</w:t>
-      </w:r>
-      <w:proofErr w:type="spellEnd"/>
+        <w:t xml:space="preserve"> Grueau</w:t>
+      </w:r>
     </w:p>
     <w:p/>
     <w:p/>
@@ -729,7 +710,7 @@
                 <w:noProof/>
                 <w:webHidden/>
               </w:rPr>
-              <w:t>4</w:t>
+              <w:t>5</w:t>
             </w:r>
             <w:r>
               <w:rPr>
@@ -800,7 +781,7 @@
                 <w:noProof/>
                 <w:webHidden/>
               </w:rPr>
-              <w:t>7</w:t>
+              <w:t>8</w:t>
             </w:r>
             <w:r>
               <w:rPr>
@@ -982,12 +963,12 @@
         <w:pStyle w:val="Cabealho1"/>
         <w:spacing w:line="360" w:lineRule="auto"/>
       </w:pPr>
-      <w:bookmarkStart w:id="1" w:name="_Toc469689552"/>
+      <w:bookmarkStart w:id="0" w:name="_Toc469689552"/>
       <w:r>
         <w:lastRenderedPageBreak/>
         <w:t>Sumário Executivo</w:t>
       </w:r>
-      <w:bookmarkEnd w:id="1"/>
+      <w:bookmarkEnd w:id="0"/>
     </w:p>
     <w:p>
       <w:pPr>
@@ -1087,11 +1068,11 @@
         <w:pStyle w:val="Cabealho1"/>
         <w:spacing w:line="360" w:lineRule="auto"/>
       </w:pPr>
-      <w:bookmarkStart w:id="2" w:name="_Toc469689553"/>
+      <w:bookmarkStart w:id="1" w:name="_Toc469689553"/>
       <w:r>
         <w:t>Introdução</w:t>
       </w:r>
-      <w:bookmarkEnd w:id="2"/>
+      <w:bookmarkEnd w:id="1"/>
     </w:p>
     <w:p>
       <w:pPr>
@@ -1129,11 +1110,11 @@
         <w:pStyle w:val="Cabealho1"/>
         <w:spacing w:line="360" w:lineRule="auto"/>
       </w:pPr>
-      <w:bookmarkStart w:id="3" w:name="_Toc469689554"/>
+      <w:bookmarkStart w:id="2" w:name="_Toc469689554"/>
       <w:r>
         <w:t>Descrição geral de funcionamento</w:t>
       </w:r>
-      <w:bookmarkEnd w:id="3"/>
+      <w:bookmarkEnd w:id="2"/>
     </w:p>
     <w:p>
       <w:pPr>
@@ -1398,7 +1379,7 @@
                     </pic:cNvPicPr>
                   </pic:nvPicPr>
                   <pic:blipFill>
-                    <a:blip r:embed="rId12" cstate="print">
+                    <a:blip r:embed="rId10" cstate="print">
                       <a:extLst>
                         <a:ext uri="{28A0092B-C50C-407E-A947-70E740481C1C}">
                           <a14:useLocalDpi xmlns:a14="http://schemas.microsoft.com/office/drawing/2010/main" val="0"/>
@@ -1484,7 +1465,7 @@
                                 <w:noProof/>
                               </w:rPr>
                             </w:pPr>
-                            <w:bookmarkStart w:id="4" w:name="_Ref469401803"/>
+                            <w:bookmarkStart w:id="3" w:name="_Ref469401803"/>
                             <w:r>
                               <w:t xml:space="preserve">Figura </w:t>
                             </w:r>
@@ -1499,7 +1480,7 @@
                             <w:r>
                               <w:t xml:space="preserve"> Exemplo do jogo</w:t>
                             </w:r>
-                            <w:bookmarkEnd w:id="4"/>
+                            <w:bookmarkEnd w:id="3"/>
                           </w:p>
                         </w:txbxContent>
                       </wps:txbx>
@@ -1531,35 +1512,22 @@
                           <w:noProof/>
                         </w:rPr>
                       </w:pPr>
-                      <w:bookmarkStart w:id="5" w:name="_Ref469401803"/>
+                      <w:bookmarkStart w:id="4" w:name="_Ref469401803"/>
                       <w:r>
                         <w:t xml:space="preserve">Figura </w:t>
                       </w:r>
-                      <w:r>
-                        <w:fldChar w:fldCharType="begin"/>
-                      </w:r>
-                      <w:r>
-                        <w:instrText xml:space="preserve"> SEQ Figura \* ARABIC </w:instrText>
-                      </w:r>
-                      <w:r>
-                        <w:fldChar w:fldCharType="separate"/>
-                      </w:r>
-                      <w:r>
-                        <w:rPr>
-                          <w:noProof/>
-                        </w:rPr>
-                        <w:t>1</w:t>
-                      </w:r>
-                      <w:r>
-                        <w:rPr>
-                          <w:noProof/>
-                        </w:rPr>
-                        <w:fldChar w:fldCharType="end"/>
-                      </w:r>
+                      <w:fldSimple w:instr=" SEQ Figura \* ARABIC ">
+                        <w:r>
+                          <w:rPr>
+                            <w:noProof/>
+                          </w:rPr>
+                          <w:t>1</w:t>
+                        </w:r>
+                      </w:fldSimple>
                       <w:r>
                         <w:t xml:space="preserve"> Exemplo do jogo</w:t>
                       </w:r>
-                      <w:bookmarkEnd w:id="5"/>
+                      <w:bookmarkEnd w:id="4"/>
                     </w:p>
                   </w:txbxContent>
                 </v:textbox>
@@ -1640,7 +1608,7 @@
                                           </pic:cNvPicPr>
                                         </pic:nvPicPr>
                                         <pic:blipFill>
-                                          <a:blip r:embed="rId13">
+                                          <a:blip r:embed="rId11">
                                             <a:extLst>
                                               <a:ext uri="{28A0092B-C50C-407E-A947-70E740481C1C}">
                                                 <a14:useLocalDpi xmlns:a14="http://schemas.microsoft.com/office/drawing/2010/main" val="0"/>
@@ -1841,14 +1809,9 @@
       <w:bookmarkStart w:id="5" w:name="_Toc469689555"/>
       <w:r>
         <w:lastRenderedPageBreak/>
-        <w:t xml:space="preserve">Instalação do software </w:t>
-      </w:r>
-      <w:proofErr w:type="spellStart"/>
-      <w:r>
-        <w:t>LispWorks</w:t>
+        <w:t>Instalação do software LispWorks</w:t>
       </w:r>
       <w:bookmarkEnd w:id="5"/>
-      <w:proofErr w:type="spellEnd"/>
     </w:p>
     <w:p>
       <w:pPr>
@@ -1866,21 +1829,7 @@
         <w:rPr>
           <w:rFonts w:cstheme="minorHAnsi"/>
         </w:rPr>
-        <w:t xml:space="preserve">o software </w:t>
-      </w:r>
-      <w:proofErr w:type="spellStart"/>
-      <w:r>
-        <w:rPr>
-          <w:rFonts w:cstheme="minorHAnsi"/>
-        </w:rPr>
-        <w:t>LispWorks</w:t>
-      </w:r>
-      <w:proofErr w:type="spellEnd"/>
-      <w:r>
-        <w:rPr>
-          <w:rFonts w:cstheme="minorHAnsi"/>
-        </w:rPr>
-        <w:t xml:space="preserve">, para </w:t>
+        <w:t xml:space="preserve">o software LispWorks, para </w:t>
       </w:r>
       <w:r>
         <w:rPr>
@@ -2020,63 +1969,53 @@
         </w:rPr>
         <w:t xml:space="preserve"> poderá descarregar o ficheiro de instalação, carregando no botão “</w:t>
       </w:r>
-      <w:proofErr w:type="spellStart"/>
       <w:r>
         <w:rPr>
           <w:i/>
           <w:sz w:val="22"/>
           <w:szCs w:val="22"/>
         </w:rPr>
-        <w:t>Proceed</w:t>
-      </w:r>
-      <w:proofErr w:type="spellEnd"/>
-      <w:r>
-        <w:rPr>
-          <w:i/>
+        <w:t>Proceed to Download</w:t>
+      </w:r>
+      <w:r>
+        <w:rPr>
           <w:sz w:val="22"/>
           <w:szCs w:val="22"/>
         </w:rPr>
-        <w:t xml:space="preserve"> to Download</w:t>
+        <w:t xml:space="preserve">” </w:t>
       </w:r>
       <w:r>
         <w:rPr>
           <w:sz w:val="22"/>
           <w:szCs w:val="22"/>
         </w:rPr>
-        <w:t xml:space="preserve">” </w:t>
+        <w:t>(</w:t>
       </w:r>
       <w:r>
         <w:rPr>
           <w:sz w:val="22"/>
           <w:szCs w:val="22"/>
         </w:rPr>
-        <w:t>(</w:t>
+        <w:fldChar w:fldCharType="begin"/>
       </w:r>
       <w:r>
         <w:rPr>
           <w:sz w:val="22"/>
           <w:szCs w:val="22"/>
         </w:rPr>
-        <w:fldChar w:fldCharType="begin"/>
+        <w:instrText xml:space="preserve"> REF _Ref469401626 \h </w:instrText>
       </w:r>
       <w:r>
         <w:rPr>
           <w:sz w:val="22"/>
           <w:szCs w:val="22"/>
         </w:rPr>
-        <w:instrText xml:space="preserve"> REF _Ref469401626 \h </w:instrText>
       </w:r>
       <w:r>
         <w:rPr>
           <w:sz w:val="22"/>
           <w:szCs w:val="22"/>
         </w:rPr>
-      </w:r>
-      <w:r>
-        <w:rPr>
-          <w:sz w:val="22"/>
-          <w:szCs w:val="22"/>
-        </w:rPr>
         <w:fldChar w:fldCharType="separate"/>
       </w:r>
       <w:r>
@@ -2089,13 +2028,8 @@
         <w:t>2</w:t>
       </w:r>
       <w:r>
-        <w:t xml:space="preserve"> Instalação do software </w:t>
-      </w:r>
-      <w:proofErr w:type="spellStart"/>
-      <w:r>
-        <w:t>LispWorks</w:t>
-      </w:r>
-      <w:proofErr w:type="spellEnd"/>
+        <w:t xml:space="preserve"> Instalação do software LispWorks</w:t>
+      </w:r>
       <w:r>
         <w:rPr>
           <w:sz w:val="22"/>
@@ -2189,14 +2123,9 @@
         </w:r>
       </w:fldSimple>
       <w:r>
-        <w:t xml:space="preserve"> Instalação do software </w:t>
-      </w:r>
-      <w:proofErr w:type="spellStart"/>
-      <w:r>
-        <w:t>LispWorks</w:t>
+        <w:t xml:space="preserve"> Instalação do software LispWorks</w:t>
       </w:r>
       <w:bookmarkEnd w:id="7"/>
-      <w:proofErr w:type="spellEnd"/>
     </w:p>
     <w:p>
       <w:r>
@@ -2249,23 +2178,7 @@
           <w:sz w:val="20"/>
           <w:szCs w:val="20"/>
         </w:rPr>
-        <w:t xml:space="preserve">Para executar o programa, é necessário selecionar o ficheiro </w:t>
-      </w:r>
-      <w:proofErr w:type="spellStart"/>
-      <w:r>
-        <w:rPr>
-          <w:sz w:val="20"/>
-          <w:szCs w:val="20"/>
-        </w:rPr>
-        <w:t>projecto.lisp</w:t>
-      </w:r>
-      <w:proofErr w:type="spellEnd"/>
-      <w:r>
-        <w:rPr>
-          <w:sz w:val="20"/>
-          <w:szCs w:val="20"/>
-        </w:rPr>
-        <w:t xml:space="preserve"> através d</w:t>
+        <w:t>Para executar o programa, é necessário selecionar o ficheiro projecto.lisp através d</w:t>
       </w:r>
       <w:r>
         <w:rPr>
@@ -2481,11 +2394,9 @@
                       <wps:txbx>
                         <w:txbxContent>
                           <w:p>
-                            <w:proofErr w:type="spellStart"/>
                             <w:r>
                               <w:t>Listener</w:t>
                             </w:r>
-                            <w:proofErr w:type="spellEnd"/>
                           </w:p>
                         </w:txbxContent>
                       </wps:txbx>
@@ -3279,7 +3190,6 @@
         </w:rPr>
         <w:t>Após ter compilado o ficheiro, na janela (</w:t>
       </w:r>
-      <w:proofErr w:type="spellStart"/>
       <w:r>
         <w:rPr>
           <w:rFonts w:asciiTheme="minorHAnsi" w:hAnsiTheme="minorHAnsi" w:cstheme="minorHAnsi"/>
@@ -3290,7 +3200,6 @@
         </w:rPr>
         <w:t>Listener</w:t>
       </w:r>
-      <w:proofErr w:type="spellEnd"/>
       <w:r>
         <w:rPr>
           <w:rFonts w:asciiTheme="minorHAnsi" w:hAnsiTheme="minorHAnsi" w:cstheme="minorHAnsi"/>
@@ -4308,35 +4217,7 @@
         <w:rPr>
           <w:rFonts w:cstheme="minorHAnsi"/>
         </w:rPr>
-        <w:t>um meio de escrita (</w:t>
-      </w:r>
-      <w:proofErr w:type="spellStart"/>
-      <w:r>
-        <w:rPr>
-          <w:rFonts w:cstheme="minorHAnsi"/>
-        </w:rPr>
-        <w:t>bfs</w:t>
-      </w:r>
-      <w:proofErr w:type="spellEnd"/>
-      <w:r>
-        <w:rPr>
-          <w:rFonts w:cstheme="minorHAnsi"/>
-        </w:rPr>
-        <w:t xml:space="preserve">, </w:t>
-      </w:r>
-      <w:proofErr w:type="spellStart"/>
-      <w:r>
-        <w:rPr>
-          <w:rFonts w:cstheme="minorHAnsi"/>
-        </w:rPr>
-        <w:t>dfs</w:t>
-      </w:r>
-      <w:proofErr w:type="spellEnd"/>
-      <w:r>
-        <w:rPr>
-          <w:rFonts w:cstheme="minorHAnsi"/>
-        </w:rPr>
-        <w:t>, a-asterisco e ida-asterisco)</w:t>
+        <w:t>um meio de escrita (bfs, dfs, a-asterisco e ida-asterisco)</w:t>
       </w:r>
       <w:r>
         <w:rPr>
@@ -4494,29 +4375,13 @@
         <w:t>No caso do algoritmo escolhido ser</w:t>
       </w:r>
       <w:r>
-        <w:t xml:space="preserve"> o </w:t>
-      </w:r>
-      <w:proofErr w:type="spellStart"/>
-      <w:r>
-        <w:t>dfs</w:t>
-      </w:r>
-      <w:proofErr w:type="spellEnd"/>
-      <w:r>
-        <w:t xml:space="preserve"> (</w:t>
-      </w:r>
-      <w:proofErr w:type="spellStart"/>
+        <w:t xml:space="preserve"> o dfs (</w:t>
+      </w:r>
       <w:r>
         <w:rPr>
           <w:i/>
         </w:rPr>
-        <w:t>depth-first-search</w:t>
-      </w:r>
-      <w:proofErr w:type="spellEnd"/>
-      <w:r>
-        <w:rPr>
-          <w:i/>
-        </w:rPr>
-        <w:t xml:space="preserve"> </w:t>
+        <w:t xml:space="preserve">depth-first-search </w:t>
       </w:r>
       <w:r>
         <w:t>– Procura em profundidade) será pedido que o utilizador insira uma profundidade máxima (</w:t>
@@ -4540,13 +4405,8 @@
         <w:t>10</w:t>
       </w:r>
       <w:r>
-        <w:t xml:space="preserve"> Inserir profundidade do algoritmo </w:t>
-      </w:r>
-      <w:proofErr w:type="spellStart"/>
-      <w:r>
-        <w:t>dfs</w:t>
-      </w:r>
-      <w:proofErr w:type="spellEnd"/>
+        <w:t xml:space="preserve"> Inserir profundidade do algoritmo dfs</w:t>
+      </w:r>
       <w:r>
         <w:fldChar w:fldCharType="end"/>
       </w:r>
@@ -4632,14 +4492,9 @@
         </w:r>
       </w:fldSimple>
       <w:r>
-        <w:t xml:space="preserve"> Inserir profundidade do algoritmo </w:t>
-      </w:r>
-      <w:proofErr w:type="spellStart"/>
-      <w:r>
-        <w:t>dfs</w:t>
+        <w:t xml:space="preserve"> Inserir profundidade do algoritmo dfs</w:t>
       </w:r>
       <w:bookmarkEnd w:id="16"/>
-      <w:proofErr w:type="spellEnd"/>
     </w:p>
     <w:p>
       <w:pPr>
@@ -4784,15 +4639,7 @@
         <w:t xml:space="preserve">Após ter feito as etapas anteriores, será mostrado no ecrã </w:t>
       </w:r>
       <w:r>
-        <w:t xml:space="preserve">os resultados do problema: problema inicial, solução do problema, nós gerados e expandidos, heurística aplicada, profundidade, </w:t>
-      </w:r>
-      <w:proofErr w:type="spellStart"/>
-      <w:r>
-        <w:t>penetrância</w:t>
-      </w:r>
-      <w:proofErr w:type="spellEnd"/>
-      <w:r>
-        <w:t xml:space="preserve">, fator de ramificação e ainda a data e tempo de execução do programa. </w:t>
+        <w:t xml:space="preserve">os resultados do problema: problema inicial, solução do problema, nós gerados e expandidos, heurística aplicada, profundidade, penetrância, fator de ramificação e ainda a data e tempo de execução do programa. </w:t>
       </w:r>
       <w:r>
         <w:t>Estas estatísticas serão</w:t>
@@ -4833,16 +4680,8 @@
       <w:r>
         <w:fldChar w:fldCharType="end"/>
       </w:r>
-      <w:commentRangeStart w:id="18"/>
       <w:r>
         <w:t>).</w:t>
-      </w:r>
-      <w:commentRangeEnd w:id="18"/>
-      <w:r>
-        <w:rPr>
-          <w:rStyle w:val="Refdecomentrio"/>
-        </w:rPr>
-        <w:commentReference w:id="18"/>
       </w:r>
     </w:p>
     <w:p>
@@ -4910,7 +4749,7 @@
         <w:pStyle w:val="Legenda"/>
         <w:jc w:val="center"/>
       </w:pPr>
-      <w:bookmarkStart w:id="19" w:name="_Ref469401773"/>
+      <w:bookmarkStart w:id="18" w:name="_Ref469401773"/>
       <w:r>
         <w:t xml:space="preserve">Figura </w:t>
       </w:r>
@@ -4925,7 +4764,7 @@
       <w:r>
         <w:t xml:space="preserve"> solução final</w:t>
       </w:r>
-      <w:bookmarkEnd w:id="19"/>
+      <w:bookmarkEnd w:id="18"/>
     </w:p>
     <w:p>
       <w:pPr>
@@ -4939,11 +4778,11 @@
         <w:pStyle w:val="Cabealho1"/>
         <w:spacing w:line="360" w:lineRule="auto"/>
       </w:pPr>
-      <w:bookmarkStart w:id="20" w:name="_Toc469689558"/>
+      <w:bookmarkStart w:id="19" w:name="_Toc469689558"/>
       <w:r>
         <w:t>Perguntas Frequentes</w:t>
       </w:r>
-      <w:bookmarkEnd w:id="20"/>
+      <w:bookmarkEnd w:id="19"/>
     </w:p>
     <w:p>
       <w:pPr>
@@ -4989,14 +4828,12 @@
       <w:r>
         <w:t xml:space="preserve"> na consola. (Preferencialmente fazer </w:t>
       </w:r>
-      <w:proofErr w:type="spellStart"/>
       <w:r>
         <w:rPr>
           <w:i/>
         </w:rPr>
         <w:t>Abort</w:t>
       </w:r>
-      <w:proofErr w:type="spellEnd"/>
       <w:r>
         <w:t xml:space="preserve"> para não haver erro numa nova tentativa</w:t>
       </w:r>
@@ -5027,14 +4864,12 @@
       <w:r>
         <w:t xml:space="preserve"> </w:t>
       </w:r>
-      <w:proofErr w:type="spellStart"/>
       <w:r>
         <w:rPr>
           <w:i/>
         </w:rPr>
         <w:t>Abort</w:t>
       </w:r>
-      <w:proofErr w:type="spellEnd"/>
       <w:r>
         <w:t xml:space="preserve"> - Limpar Consola</w:t>
       </w:r>
@@ -5062,10 +4897,10 @@
         <mc:AlternateContent>
           <mc:Choice Requires="wps">
             <w:drawing>
-              <wp:anchor distT="0" distB="0" distL="114300" distR="114300" simplePos="0" relativeHeight="251666432" behindDoc="0" locked="0" layoutInCell="1" allowOverlap="1" wp14:anchorId="1AFB3E1B" wp14:editId="7A896CB1">
+              <wp:anchor distT="0" distB="0" distL="114300" distR="114300" simplePos="0" relativeHeight="251666432" behindDoc="0" locked="0" layoutInCell="1" allowOverlap="1" wp14:anchorId="1AFB3E1B" wp14:editId="08E9AD22">
                 <wp:simplePos x="0" y="0"/>
                 <wp:positionH relativeFrom="column">
-                  <wp:posOffset>1383997</wp:posOffset>
+                  <wp:posOffset>2250358</wp:posOffset>
                 </wp:positionH>
                 <wp:positionV relativeFrom="paragraph">
                   <wp:posOffset>288925</wp:posOffset>
@@ -5114,11 +4949,11 @@
           </mc:Choice>
           <mc:Fallback>
             <w:pict>
-              <v:shapetype w14:anchorId="5B2CE621" id="_x0000_t32" coordsize="21600,21600" o:spt="32" o:oned="t" path="m,l21600,21600e" filled="f">
+              <v:shapetype w14:anchorId="5895413C" id="_x0000_t32" coordsize="21600,21600" o:spt="32" o:oned="t" path="m,l21600,21600e" filled="f">
                 <v:path arrowok="t" fillok="f" o:connecttype="none"/>
                 <o:lock v:ext="edit" shapetype="t"/>
               </v:shapetype>
-              <v:shape id="Conexão reta unidirecional 25" o:spid="_x0000_s1026" type="#_x0000_t32" style="position:absolute;margin-left:109pt;margin-top:22.75pt;width:.65pt;height:15.65pt;flip:y;z-index:251666432;visibility:visible;mso-wrap-style:square;mso-wrap-distance-left:9pt;mso-wrap-distance-top:0;mso-wrap-distance-right:9pt;mso-wrap-distance-bottom:0;mso-position-horizontal:absolute;mso-position-horizontal-relative:text;mso-position-vertical:absolute;mso-position-vertical-relative:text" o:gfxdata="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" strokecolor="#ed7d31 [3205]" strokeweight="1pt">
+              <v:shape id="Conexão reta unidirecional 25" o:spid="_x0000_s1026" type="#_x0000_t32" style="position:absolute;margin-left:177.2pt;margin-top:22.75pt;width:.65pt;height:15.65pt;flip:y;z-index:251666432;visibility:visible;mso-wrap-style:square;mso-wrap-distance-left:9pt;mso-wrap-distance-top:0;mso-wrap-distance-right:9pt;mso-wrap-distance-bottom:0;mso-position-horizontal:absolute;mso-position-horizontal-relative:text;mso-position-vertical:absolute;mso-position-vertical-relative:text" o:gfxdata="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" strokecolor="#ed7d31 [3205]" strokeweight="1pt">
                 <v:stroke endarrow="block" joinstyle="miter"/>
               </v:shape>
             </w:pict>
@@ -5179,7 +5014,7 @@
         <w:pStyle w:val="Legenda"/>
         <w:jc w:val="center"/>
       </w:pPr>
-      <w:bookmarkStart w:id="21" w:name="_Ref469684010"/>
+      <w:bookmarkStart w:id="20" w:name="_Ref469684010"/>
       <w:r>
         <w:t xml:space="preserve">Figura </w:t>
       </w:r>
@@ -5194,18 +5029,16 @@
       <w:r>
         <w:t xml:space="preserve"> </w:t>
       </w:r>
-      <w:proofErr w:type="spellStart"/>
       <w:r>
         <w:rPr>
           <w:i/>
         </w:rPr>
         <w:t>Abort</w:t>
       </w:r>
-      <w:proofErr w:type="spellEnd"/>
       <w:r>
         <w:t xml:space="preserve"> - Limpar Consola</w:t>
       </w:r>
-      <w:bookmarkEnd w:id="21"/>
+      <w:bookmarkEnd w:id="20"/>
     </w:p>
     <w:p>
       <w:pPr>
@@ -5222,22 +5055,10 @@
         <w:rPr>
           <w:b/>
         </w:rPr>
-        <w:t xml:space="preserve">É normal em certos problemas, a procura demorar muito </w:t>
-      </w:r>
-      <w:commentRangeStart w:id="22"/>
-      <w:r>
-        <w:rPr>
-          <w:b/>
-        </w:rPr>
-        <w:t>tempo</w:t>
-      </w:r>
-      <w:commentRangeEnd w:id="22"/>
-      <w:r>
-        <w:rPr>
-          <w:rStyle w:val="Refdecomentrio"/>
-        </w:rPr>
-        <w:commentReference w:id="22"/>
-      </w:r>
+        <w:t>É normal em certos problemas, a procura demorar muito tempo</w:t>
+      </w:r>
+      <w:bookmarkStart w:id="21" w:name="_GoBack"/>
+      <w:bookmarkEnd w:id="21"/>
       <w:r>
         <w:rPr>
           <w:b/>
@@ -5254,23 +5075,19 @@
         </w:numPr>
       </w:pPr>
       <w:r>
-        <w:t xml:space="preserve">Sim, devido à grande quantidade de nós que é necessário analisar. Para combater este problema poderia ser </w:t>
-      </w:r>
-      <w:proofErr w:type="spellStart"/>
-      <w:r>
-        <w:t>optimizada</w:t>
-      </w:r>
-      <w:proofErr w:type="spellEnd"/>
-      <w:r>
-        <w:t xml:space="preserve"> a função que gera os sucessores. Mas no algoritmo de procura em largura esta </w:t>
-      </w:r>
-      <w:proofErr w:type="spellStart"/>
-      <w:r>
-        <w:t>optimização</w:t>
-      </w:r>
-      <w:proofErr w:type="spellEnd"/>
-      <w:r>
-        <w:t xml:space="preserve"> não iria ajudar muito, visto que este algoritmo analisa cada nó de determinado nível antes de passar para o próximo nível, e como muitas das vezes existem muitos nós por cada nível implica que seja um processo demorado e pouco viável na prática.</w:t>
+        <w:t>Sim, devido à grande quantidade de nós que é necessário analisar. Para comba</w:t>
+      </w:r>
+      <w:r>
+        <w:t>ter este problema poderia ser o</w:t>
+      </w:r>
+      <w:r>
+        <w:t>timizada a função que gera os sucessores. Mas no algoritmo de procura em largura est</w:t>
+      </w:r>
+      <w:r>
+        <w:t>a ot</w:t>
+      </w:r>
+      <w:r>
+        <w:t>imização não iria ajudar muito, visto que este algoritmo analisa cada nó de determinado nível antes de passar para o próximo nível, e como muitas das vezes existem muitos nós por cada nível implica que seja um processo demorado e pouco viável na prática.</w:t>
       </w:r>
     </w:p>
     <w:p>
@@ -5371,53 +5188,28 @@
         <w:pStyle w:val="Cabealho1"/>
         <w:spacing w:line="360" w:lineRule="auto"/>
       </w:pPr>
-      <w:bookmarkStart w:id="23" w:name="_Toc469689559"/>
+      <w:bookmarkStart w:id="22" w:name="_Toc469689559"/>
       <w:r>
         <w:t>Limitações da aplicação</w:t>
       </w:r>
-      <w:bookmarkEnd w:id="23"/>
+      <w:bookmarkEnd w:id="22"/>
     </w:p>
     <w:p>
       <w:pPr>
         <w:spacing w:after="0"/>
       </w:pPr>
       <w:r>
-        <w:t xml:space="preserve">Neste </w:t>
-      </w:r>
-      <w:proofErr w:type="spellStart"/>
-      <w:r>
-        <w:t>projecto</w:t>
-      </w:r>
-      <w:proofErr w:type="spellEnd"/>
-      <w:r>
-        <w:t xml:space="preserve"> existem algumas limitações. Deparamos com uma limitação do </w:t>
-      </w:r>
-      <w:proofErr w:type="spellStart"/>
-      <w:r>
-        <w:t>LispWorks</w:t>
-      </w:r>
-      <w:proofErr w:type="spellEnd"/>
-      <w:r>
-        <w:t xml:space="preserve">, que para resolver alguns problemas, apresenta problemas de </w:t>
-      </w:r>
-      <w:bookmarkStart w:id="24" w:name="_GoBack"/>
-      <w:bookmarkEnd w:id="24"/>
-      <w:r>
-        <w:t>"</w:t>
-      </w:r>
-      <w:proofErr w:type="spellStart"/>
-      <w:r>
-        <w:t>heap</w:t>
-      </w:r>
-      <w:proofErr w:type="spellEnd"/>
-      <w:r>
-        <w:t xml:space="preserve"> </w:t>
-      </w:r>
-      <w:proofErr w:type="spellStart"/>
-      <w:r>
-        <w:t>size</w:t>
-      </w:r>
-      <w:proofErr w:type="spellEnd"/>
+        <w:t>Neste proje</w:t>
+      </w:r>
+      <w:r>
+        <w:t>to existem algumas limitações. Deparamos com uma limitação do LispWorks, que para resolver alguns problemas, apresenta problemas de "</w:t>
+      </w:r>
+      <w:r>
+        <w:rPr>
+          <w:i/>
+        </w:rPr>
+        <w:t>heap size</w:t>
+      </w:r>
       <w:r>
         <w:t xml:space="preserve">", </w:t>
       </w:r>
@@ -5427,15 +5219,7 @@
         <w:spacing w:after="0"/>
       </w:pPr>
       <w:r>
-        <w:t xml:space="preserve">este problema deve-se ao facto de o </w:t>
-      </w:r>
-      <w:proofErr w:type="spellStart"/>
-      <w:r>
-        <w:t>LispWorks</w:t>
-      </w:r>
-      <w:proofErr w:type="spellEnd"/>
-      <w:r>
-        <w:t xml:space="preserve"> na versão gratuita disponibilizar apenas uma pouca quantidade de memória e como alguns os problemas que resolvemos</w:t>
+        <w:t>este problema deve-se ao facto de o LispWorks na versão gratuita disponibilizar apenas uma pouca quantidade de memória e como alguns os problemas que resolvemos</w:t>
       </w:r>
     </w:p>
     <w:p>
@@ -5443,13 +5227,14 @@
         <w:spacing w:after="0"/>
       </w:pPr>
       <w:r>
-        <w:t xml:space="preserve">já começam a ser pesados devido às dimensões das árvores geradas. Os algoritmos não informados, como a procura em largura e a profundidade encontram a solução </w:t>
-      </w:r>
-      <w:proofErr w:type="spellStart"/>
-      <w:r>
-        <w:t>óptima</w:t>
-      </w:r>
-      <w:proofErr w:type="spellEnd"/>
+        <w:t>já começam a ser pesados devido às dimensões das árvores geradas. Os algoritmos não informados, como a procura em largura e a pro</w:t>
+      </w:r>
+      <w:r>
+        <w:t>fundidade encontram a solução ó</w:t>
+      </w:r>
+      <w:r>
+        <w:t>tima</w:t>
+      </w:r>
     </w:p>
     <w:p>
       <w:pPr>
@@ -5466,21 +5251,17 @@
       <w:r>
         <w:t xml:space="preserve">algoritmo. Algoritmos </w:t>
       </w:r>
-      <w:proofErr w:type="spellStart"/>
-      <w:r>
-        <w:t>informadps</w:t>
-      </w:r>
-      <w:proofErr w:type="spellEnd"/>
-      <w:r>
-        <w:t xml:space="preserve"> como o A* e IDA* só encontram a solução </w:t>
-      </w:r>
-      <w:proofErr w:type="spellStart"/>
-      <w:r>
-        <w:t>óptima</w:t>
-      </w:r>
-      <w:proofErr w:type="spellEnd"/>
-      <w:r>
-        <w:t xml:space="preserve"> se a heurística utilizada for admissível, no entanto como a função que gera os sucessores não</w:t>
+      <w:r>
+        <w:t>informados</w:t>
+      </w:r>
+      <w:r>
+        <w:t xml:space="preserve"> como o A* </w:t>
+      </w:r>
+      <w:r>
+        <w:t>e IDA* só encontram a solução ó</w:t>
+      </w:r>
+      <w:r>
+        <w:t>tima se a heurística utilizada for admissível, no entanto como a função que gera os sucessores não</w:t>
       </w:r>
     </w:p>
     <w:p>
@@ -5488,15 +5269,10 @@
         <w:spacing w:after="0"/>
       </w:pPr>
       <w:r>
-        <w:t xml:space="preserve">está </w:t>
-      </w:r>
-      <w:proofErr w:type="spellStart"/>
-      <w:r>
-        <w:t>optimizada</w:t>
-      </w:r>
-      <w:proofErr w:type="spellEnd"/>
-      <w:r>
-        <w:t xml:space="preserve"> irá atrasar a procura.</w:t>
+        <w:t>está o</w:t>
+      </w:r>
+      <w:r>
+        <w:t>timizada irá atrasar a procura.</w:t>
       </w:r>
       <w:r>
         <w:br w:type="page"/>
@@ -5506,12 +5282,12 @@
       <w:pPr>
         <w:pStyle w:val="Cabealho1"/>
       </w:pPr>
-      <w:bookmarkStart w:id="25" w:name="_Toc469689560"/>
+      <w:bookmarkStart w:id="23" w:name="_Toc469689560"/>
       <w:r>
         <w:lastRenderedPageBreak/>
         <w:t>Terminologia e Abreviaturas</w:t>
       </w:r>
-      <w:bookmarkEnd w:id="25"/>
+      <w:bookmarkEnd w:id="23"/>
     </w:p>
     <w:p>
       <w:pPr>
@@ -5878,7 +5654,6 @@
           <w:color w:val="000000"/>
         </w:rPr>
       </w:pPr>
-      <w:proofErr w:type="spellStart"/>
       <w:r>
         <w:rPr>
           <w:rFonts w:cstheme="minorHAnsi"/>
@@ -5887,31 +5662,8 @@
           <w:i/>
           <w:color w:val="000000"/>
         </w:rPr>
-        <w:t>Breadth</w:t>
-      </w:r>
-      <w:proofErr w:type="spellEnd"/>
-      <w:r>
-        <w:rPr>
-          <w:rFonts w:cstheme="minorHAnsi"/>
-          <w:b/>
-          <w:bCs/>
-          <w:i/>
-          <w:color w:val="000000"/>
-        </w:rPr>
-        <w:t xml:space="preserve"> </w:t>
-      </w:r>
-      <w:proofErr w:type="spellStart"/>
-      <w:r>
-        <w:rPr>
-          <w:rFonts w:cstheme="minorHAnsi"/>
-          <w:b/>
-          <w:bCs/>
-          <w:i/>
-          <w:color w:val="000000"/>
-        </w:rPr>
-        <w:t>First</w:t>
-      </w:r>
-      <w:proofErr w:type="spellEnd"/>
+        <w:t>Breadth First</w:t>
+      </w:r>
       <w:r>
         <w:rPr>
           <w:rFonts w:cstheme="minorHAnsi"/>
@@ -6023,7 +5775,6 @@
           <w:color w:val="000000"/>
         </w:rPr>
       </w:pPr>
-      <w:proofErr w:type="spellStart"/>
       <w:r>
         <w:rPr>
           <w:rFonts w:cstheme="minorHAnsi"/>
@@ -6033,33 +5784,8 @@
           <w:color w:val="000000"/>
           <w:u w:val="single"/>
         </w:rPr>
-        <w:t>Depth</w:t>
-      </w:r>
-      <w:proofErr w:type="spellEnd"/>
-      <w:r>
-        <w:rPr>
-          <w:rFonts w:cstheme="minorHAnsi"/>
-          <w:b/>
-          <w:bCs/>
-          <w:i/>
-          <w:color w:val="000000"/>
-          <w:u w:val="single"/>
-        </w:rPr>
-        <w:t xml:space="preserve"> </w:t>
-      </w:r>
-      <w:proofErr w:type="spellStart"/>
-      <w:r>
-        <w:rPr>
-          <w:rFonts w:cstheme="minorHAnsi"/>
-          <w:b/>
-          <w:bCs/>
-          <w:i/>
-          <w:color w:val="000000"/>
-          <w:u w:val="single"/>
-        </w:rPr>
-        <w:t>First</w:t>
-      </w:r>
-      <w:proofErr w:type="spellEnd"/>
+        <w:t>Depth First</w:t>
+      </w:r>
       <w:r>
         <w:rPr>
           <w:rFonts w:cstheme="minorHAnsi"/>
@@ -6504,78 +6230,6 @@
     </w:sectPr>
   </w:body>
 </w:document>
-</file>
-
-<file path=word/comments.xml><?xml version="1.0" encoding="utf-8"?>
-<w:comments xmlns:wpc="http://schemas.microsoft.com/office/word/2010/wordprocessingCanvas" xmlns:cx="http://schemas.microsoft.com/office/drawing/2014/chartex" xmlns:cx1="http://schemas.microsoft.com/office/drawing/2015/9/8/chartex" xmlns:cx2="http://schemas.microsoft.com/office/drawing/2015/10/21/chartex" xmlns:cx3="http://schemas.microsoft.com/office/drawing/2016/5/9/chartex" xmlns:cx4="http://schemas.microsoft.com/office/drawing/2016/5/10/chartex" xmlns:cx5="http://schemas.microsoft.com/office/drawing/2016/5/11/chartex" xmlns:mc="http://schemas.openxmlformats.org/markup-compatibility/2006" xmlns:o="urn:schemas-microsoft-com:office:office" xmlns:r="http://schemas.openxmlformats.org/officeDocument/2006/relationships" xmlns:m="http://schemas.openxmlformats.org/officeDocument/2006/math" xmlns:v="urn:schemas-microsoft-com:vml" xmlns:wp14="http://schemas.microsoft.com/office/word/2010/wordprocessingDrawing" xmlns:wp="http://schemas.openxmlformats.org/drawingml/2006/wordprocessingDrawing" xmlns:w10="urn:schemas-microsoft-com:office:word" xmlns:w="http://schemas.openxmlformats.org/wordprocessingml/2006/main" xmlns:w14="http://schemas.microsoft.com/office/word/2010/wordml" xmlns:w15="http://schemas.microsoft.com/office/word/2012/wordml" xmlns:w16se="http://schemas.microsoft.com/office/word/2015/wordml/symex" xmlns:wpg="http://schemas.microsoft.com/office/word/2010/wordprocessingGroup" xmlns:wpi="http://schemas.microsoft.com/office/word/2010/wordprocessingInk" xmlns:wne="http://schemas.microsoft.com/office/word/2006/wordml" xmlns:wps="http://schemas.microsoft.com/office/word/2010/wordprocessingShape" mc:Ignorable="w14 w15 w16se wp14">
-  <w:comment w:id="0" w:author="Daniel's" w:date="2016-12-16T22:06:00Z" w:initials="D">
-    <w:p>
-      <w:pPr>
-        <w:pStyle w:val="Textodecomentrio"/>
-      </w:pPr>
-      <w:r>
-        <w:rPr>
-          <w:rStyle w:val="Refdecomentrio"/>
-        </w:rPr>
-        <w:annotationRef/>
-      </w:r>
-      <w:r>
-        <w:t>a referência ao produto e modelo (s) (x) em causa (s): número de versão, data de criação, ...</w:t>
-      </w:r>
-    </w:p>
-  </w:comment>
-  <w:comment w:id="18" w:author="Daniel's" w:date="2016-12-11T17:42:00Z" w:initials="D">
-    <w:p>
-      <w:pPr>
-        <w:pStyle w:val="Textodecomentrio"/>
-      </w:pPr>
-      <w:r>
-        <w:rPr>
-          <w:rStyle w:val="Refdecomentrio"/>
-        </w:rPr>
-        <w:annotationRef/>
-      </w:r>
-      <w:r>
-        <w:rPr>
-          <w:rStyle w:val="Refdecomentrio"/>
-        </w:rPr>
-        <w:t xml:space="preserve">Alterar imagem para mostrar </w:t>
-      </w:r>
-      <w:proofErr w:type="spellStart"/>
-      <w:r>
-        <w:rPr>
-          <w:rStyle w:val="Refdecomentrio"/>
-        </w:rPr>
-        <w:t>estatisticas</w:t>
-      </w:r>
-      <w:proofErr w:type="spellEnd"/>
-    </w:p>
-  </w:comment>
-  <w:comment w:id="22" w:author="Daniel's" w:date="2016-12-18T12:23:00Z" w:initials="D">
-    <w:p>
-      <w:pPr>
-        <w:pStyle w:val="Textodecomentrio"/>
-      </w:pPr>
-      <w:r>
-        <w:rPr>
-          <w:rStyle w:val="Refdecomentrio"/>
-        </w:rPr>
-        <w:annotationRef/>
-      </w:r>
-      <w:r>
-        <w:t>Rever Resposta</w:t>
-      </w:r>
-    </w:p>
-  </w:comment>
-</w:comments>
-</file>
-
-<file path=word/commentsExtended.xml><?xml version="1.0" encoding="utf-8"?>
-<w15:commentsEx xmlns:wpc="http://schemas.microsoft.com/office/word/2010/wordprocessingCanvas" xmlns:cx="http://schemas.microsoft.com/office/drawing/2014/chartex" xmlns:cx1="http://schemas.microsoft.com/office/drawing/2015/9/8/chartex" xmlns:cx2="http://schemas.microsoft.com/office/drawing/2015/10/21/chartex" xmlns:cx3="http://schemas.microsoft.com/office/drawing/2016/5/9/chartex" xmlns:cx4="http://schemas.microsoft.com/office/drawing/2016/5/10/chartex" xmlns:cx5="http://schemas.microsoft.com/office/drawing/2016/5/11/chartex" xmlns:mc="http://schemas.openxmlformats.org/markup-compatibility/2006" xmlns:o="urn:schemas-microsoft-com:office:office" xmlns:r="http://schemas.openxmlformats.org/officeDocument/2006/relationships" xmlns:m="http://schemas.openxmlformats.org/officeDocument/2006/math" xmlns:v="urn:schemas-microsoft-com:vml" xmlns:wp14="http://schemas.microsoft.com/office/word/2010/wordprocessingDrawing" xmlns:wp="http://schemas.openxmlformats.org/drawingml/2006/wordprocessingDrawing" xmlns:w10="urn:schemas-microsoft-com:office:word" xmlns:w="http://schemas.openxmlformats.org/wordprocessingml/2006/main" xmlns:w14="http://schemas.microsoft.com/office/word/2010/wordml" xmlns:w15="http://schemas.microsoft.com/office/word/2012/wordml" xmlns:w16se="http://schemas.microsoft.com/office/word/2015/wordml/symex" xmlns:wpg="http://schemas.microsoft.com/office/word/2010/wordprocessingGroup" xmlns:wpi="http://schemas.microsoft.com/office/word/2010/wordprocessingInk" xmlns:wne="http://schemas.microsoft.com/office/word/2006/wordml" xmlns:wps="http://schemas.microsoft.com/office/word/2010/wordprocessingShape" mc:Ignorable="w14 w15 w16se wp14">
-  <w15:commentEx w15:paraId="00219D0C" w15:done="1"/>
-  <w15:commentEx w15:paraId="3BE48F00" w15:done="1"/>
-  <w15:commentEx w15:paraId="3C53DC2F" w15:done="0"/>
-</w15:commentsEx>
 </file>
 
 <file path=word/endnotes.xml><?xml version="1.0" encoding="utf-8"?>
@@ -7560,14 +7214,6 @@
     <w:abstractNumId w:val="1"/>
   </w:num>
 </w:numbering>
-</file>
-
-<file path=word/people.xml><?xml version="1.0" encoding="utf-8"?>
-<w15:people xmlns:wpc="http://schemas.microsoft.com/office/word/2010/wordprocessingCanvas" xmlns:cx="http://schemas.microsoft.com/office/drawing/2014/chartex" xmlns:cx1="http://schemas.microsoft.com/office/drawing/2015/9/8/chartex" xmlns:cx2="http://schemas.microsoft.com/office/drawing/2015/10/21/chartex" xmlns:cx3="http://schemas.microsoft.com/office/drawing/2016/5/9/chartex" xmlns:cx4="http://schemas.microsoft.com/office/drawing/2016/5/10/chartex" xmlns:cx5="http://schemas.microsoft.com/office/drawing/2016/5/11/chartex" xmlns:mc="http://schemas.openxmlformats.org/markup-compatibility/2006" xmlns:o="urn:schemas-microsoft-com:office:office" xmlns:r="http://schemas.openxmlformats.org/officeDocument/2006/relationships" xmlns:m="http://schemas.openxmlformats.org/officeDocument/2006/math" xmlns:v="urn:schemas-microsoft-com:vml" xmlns:wp14="http://schemas.microsoft.com/office/word/2010/wordprocessingDrawing" xmlns:wp="http://schemas.openxmlformats.org/drawingml/2006/wordprocessingDrawing" xmlns:w10="urn:schemas-microsoft-com:office:word" xmlns:w="http://schemas.openxmlformats.org/wordprocessingml/2006/main" xmlns:w14="http://schemas.microsoft.com/office/word/2010/wordml" xmlns:w15="http://schemas.microsoft.com/office/word/2012/wordml" xmlns:w16se="http://schemas.microsoft.com/office/word/2015/wordml/symex" xmlns:wpg="http://schemas.microsoft.com/office/word/2010/wordprocessingGroup" xmlns:wpi="http://schemas.microsoft.com/office/word/2010/wordprocessingInk" xmlns:wne="http://schemas.microsoft.com/office/word/2006/wordml" xmlns:wps="http://schemas.microsoft.com/office/word/2010/wordprocessingShape" mc:Ignorable="w14 w15 w16se wp14">
-  <w15:person w15:author="Daniel's">
-    <w15:presenceInfo w15:providerId="None" w15:userId="Daniel's"/>
-  </w15:person>
-</w15:people>
 </file>
 
 <file path=word/styles.xml><?xml version="1.0" encoding="utf-8"?>
@@ -9097,7 +8743,7 @@
 </file>
 
 <file path=customXml/itemProps1.xml><?xml version="1.0" encoding="utf-8"?>
-<ds:datastoreItem xmlns:ds="http://schemas.openxmlformats.org/officeDocument/2006/customXml" ds:itemID="{38C7E67D-F594-464F-B41B-5667FD75D835}">
+<ds:datastoreItem xmlns:ds="http://schemas.openxmlformats.org/officeDocument/2006/customXml" ds:itemID="{11E0F4F9-780F-47A3-BE82-61773B585C82}">
   <ds:schemaRefs>
     <ds:schemaRef ds:uri="http://schemas.openxmlformats.org/officeDocument/2006/bibliography"/>
   </ds:schemaRefs>

</xml_diff>